<commit_message>
update: add simplify scan script and update overall feature
</commit_message>
<xml_diff>
--- a/Resumes/Red Hat+Senior Software Engineer/Jiayong Lin.docx
+++ b/Resumes/Red Hat+Senior Software Engineer/Jiayong Lin.docx
@@ -1,50 +1,58 @@
 
 <file path=word/document.xml><?xml version="1.0" encoding="utf-8"?>
-<w:document xmlns:o="urn:schemas-microsoft-com:office:office" xmlns:r="http://schemas.openxmlformats.org/officeDocument/2006/relationships" xmlns:v="urn:schemas-microsoft-com:vml" xmlns:w="http://schemas.openxmlformats.org/wordprocessingml/2006/main" xmlns:w10="urn:schemas-microsoft-com:office:word" xmlns:wp="http://schemas.openxmlformats.org/drawingml/2006/wordprocessingDrawing" xmlns:wps="http://schemas.microsoft.com/office/word/2010/wordprocessingShape" xmlns:wpg="http://schemas.microsoft.com/office/word/2010/wordprocessingGroup" xmlns:mc="http://schemas.openxmlformats.org/markup-compatibility/2006" xmlns:wp14="http://schemas.microsoft.com/office/word/2010/wordprocessingDrawing" xmlns:w14="http://schemas.microsoft.com/office/word/2010/wordml" xmlns:w15="http://schemas.microsoft.com/office/word/2012/wordml" mc:Ignorable="w14 wp14 w15">
+<w:document xmlns:wpc="http://schemas.microsoft.com/office/word/2010/wordprocessingCanvas" xmlns:cx="http://schemas.microsoft.com/office/drawing/2014/chartex" xmlns:cx1="http://schemas.microsoft.com/office/drawing/2015/9/8/chartex" xmlns:cx2="http://schemas.microsoft.com/office/drawing/2015/10/21/chartex" xmlns:cx3="http://schemas.microsoft.com/office/drawing/2016/5/9/chartex" xmlns:cx4="http://schemas.microsoft.com/office/drawing/2016/5/10/chartex" xmlns:cx5="http://schemas.microsoft.com/office/drawing/2016/5/11/chartex" xmlns:cx6="http://schemas.microsoft.com/office/drawing/2016/5/12/chartex" xmlns:cx7="http://schemas.microsoft.com/office/drawing/2016/5/13/chartex" xmlns:cx8="http://schemas.microsoft.com/office/drawing/2016/5/14/chartex" xmlns:mc="http://schemas.openxmlformats.org/markup-compatibility/2006" xmlns:aink="http://schemas.microsoft.com/office/drawing/2016/ink" xmlns:am3d="http://schemas.microsoft.com/office/drawing/2017/model3d" xmlns:o="urn:schemas-microsoft-com:office:office" xmlns:oel="http://schemas.microsoft.com/office/2019/extlst" xmlns:r="http://schemas.openxmlformats.org/officeDocument/2006/relationships" xmlns:m="http://schemas.openxmlformats.org/officeDocument/2006/math" xmlns:v="urn:schemas-microsoft-com:vml" xmlns:wp14="http://schemas.microsoft.com/office/word/2010/wordprocessingDrawing" xmlns:wp="http://schemas.openxmlformats.org/drawingml/2006/wordprocessingDrawing" xmlns:w10="urn:schemas-microsoft-com:office:word" xmlns:w="http://schemas.openxmlformats.org/wordprocessingml/2006/main" xmlns:w14="http://schemas.microsoft.com/office/word/2010/wordml" xmlns:w15="http://schemas.microsoft.com/office/word/2012/wordml" xmlns:w16cex="http://schemas.microsoft.com/office/word/2018/wordml/cex" xmlns:w16cid="http://schemas.microsoft.com/office/word/2016/wordml/cid" xmlns:w16="http://schemas.microsoft.com/office/word/2018/wordml" xmlns:w16du="http://schemas.microsoft.com/office/word/2023/wordml/word16du" xmlns:w16sdtdh="http://schemas.microsoft.com/office/word/2020/wordml/sdtdatahash" xmlns:w16sdtfl="http://schemas.microsoft.com/office/word/2024/wordml/sdtformatlock" xmlns:w16se="http://schemas.microsoft.com/office/word/2015/wordml/symex" xmlns:wpg="http://schemas.microsoft.com/office/word/2010/wordprocessingGroup" xmlns:wpi="http://schemas.microsoft.com/office/word/2010/wordprocessingInk" xmlns:wne="http://schemas.microsoft.com/office/word/2006/wordml" xmlns:wps="http://schemas.microsoft.com/office/word/2010/wordprocessingShape" mc:Ignorable="w14 w15 w16se w16cid w16 w16cex w16sdtdh w16sdtfl w16du wp14">
   <w:body>
     <w:p>
       <w:pPr>
-        <w:pStyle w:val="Normal"/>
         <w:shd w:val="clear" w:color="auto" w:fill="C6D9F1" w:themeFill="text2" w:themeFillTint="33"/>
-        <w:spacing w:lineRule="auto" w:line="240" w:before="0" w:after="0"/>
+        <w:spacing w:after="0" w:line="240" w:lineRule="auto"/>
         <w:jc w:val="center"/>
         <w:rPr>
           <w:rFonts w:cs="Times New Roman"/>
           <w:b/>
           <w:bCs/>
-          <w:color w:themeColor="text2" w:themeShade="bf" w:val="17365D"/>
+          <w:color w:val="17365D" w:themeColor="text2" w:themeShade="BF"/>
           <w:sz w:val="40"/>
           <w:szCs w:val="24"/>
-          <w:lang w:val="en-US"/>
-        </w:rPr>
-      </w:pPr>
+        </w:rPr>
+      </w:pPr>
+      <w:proofErr w:type="spellStart"/>
       <w:r>
         <w:rPr>
           <w:rFonts w:cs="Times New Roman"/>
           <w:b/>
           <w:bCs/>
-          <w:color w:themeColor="text2" w:themeShade="bf" w:val="17365D"/>
+          <w:color w:val="17365D" w:themeColor="text2" w:themeShade="BF"/>
           <w:sz w:val="40"/>
           <w:szCs w:val="24"/>
-          <w:lang w:val="en-US"/>
-        </w:rPr>
-        <w:t>Jiayong Lin</w:t>
-      </w:r>
-    </w:p>
-    <w:p>
-      <w:pPr>
-        <w:pStyle w:val="Normal"/>
+        </w:rPr>
+        <w:t>Jiayong</w:t>
+      </w:r>
+      <w:proofErr w:type="spellEnd"/>
+      <w:r>
+        <w:rPr>
+          <w:rFonts w:cs="Times New Roman"/>
+          <w:b/>
+          <w:bCs/>
+          <w:color w:val="17365D" w:themeColor="text2" w:themeShade="BF"/>
+          <w:sz w:val="40"/>
+          <w:szCs w:val="24"/>
+        </w:rPr>
+        <w:t xml:space="preserve"> Lin</w:t>
+      </w:r>
+    </w:p>
+    <w:p>
+      <w:pPr>
         <w:shd w:val="clear" w:color="auto" w:fill="C6D9F1" w:themeFill="text2" w:themeFillTint="33"/>
-        <w:spacing w:lineRule="auto" w:line="240" w:before="0" w:after="0"/>
+        <w:spacing w:after="0" w:line="240" w:lineRule="auto"/>
         <w:jc w:val="center"/>
         <w:rPr>
           <w:rFonts w:cs="Times New Roman"/>
           <w:b/>
           <w:bCs/>
-          <w:color w:themeColor="text2" w:themeShade="bf" w:val="17365D"/>
+          <w:color w:val="17365D" w:themeColor="text2" w:themeShade="BF"/>
           <w:sz w:val="28"/>
           <w:szCs w:val="28"/>
-          <w:lang w:val="en-US"/>
         </w:rPr>
       </w:pPr>
       <w:r>
@@ -52,19 +60,17 @@
           <w:rFonts w:cs="Times New Roman"/>
           <w:b/>
           <w:bCs/>
-          <w:color w:themeColor="text2" w:themeShade="bf" w:val="17365D"/>
+          <w:color w:val="17365D" w:themeColor="text2" w:themeShade="BF"/>
           <w:sz w:val="28"/>
           <w:szCs w:val="28"/>
-          <w:lang w:val="en-US"/>
         </w:rPr>
         <w:t>Machine Learning Engineer</w:t>
       </w:r>
     </w:p>
     <w:p>
       <w:pPr>
-        <w:pStyle w:val="Normal"/>
         <w:shd w:val="clear" w:color="auto" w:fill="C6D9F1" w:themeFill="text2" w:themeFillTint="33"/>
-        <w:spacing w:lineRule="auto" w:line="240" w:before="0" w:after="0"/>
+        <w:spacing w:after="0" w:line="240" w:lineRule="auto"/>
         <w:jc w:val="center"/>
         <w:rPr>
           <w:rFonts w:cs="Times New Roman"/>
@@ -77,39 +83,43 @@
       <w:r>
         <w:rPr>
           <w:rFonts w:cs="Times New Roman"/>
-          <w:color w:themeColor="text2" w:themeShade="bf" w:val="17365D"/>
-          <w:sz w:val="20"/>
-          <w:szCs w:val="20"/>
-          <w:lang w:val="en-US"/>
-        </w:rPr>
-        <w:t xml:space="preserve">+1 </w:t>
-      </w:r>
-      <w:r>
-        <w:rPr>
-          <w:rFonts w:cs="Times New Roman"/>
-          <w:color w:themeColor="text2" w:themeShade="bf" w:val="17365D"/>
-          <w:sz w:val="20"/>
-          <w:szCs w:val="20"/>
-        </w:rPr>
-        <w:t>(206) 580-3551‬</w:t>
-      </w:r>
-      <w:r>
-        <w:rPr>
-          <w:rFonts w:cs="Times New Roman"/>
-        </w:rPr>
-        <w:t xml:space="preserve">‬‬ | </w:t>
-      </w:r>
-      <w:r>
-        <w:rPr>
-          <w:rFonts w:cs="Times New Roman"/>
-          <w:color w:themeColor="text2" w:themeShade="bf" w:val="17365D"/>
-          <w:sz w:val="20"/>
-          <w:szCs w:val="20"/>
-          <w:lang w:val="en-US"/>
+          <w:color w:val="17365D" w:themeColor="text2" w:themeShade="BF"/>
+          <w:sz w:val="20"/>
+          <w:szCs w:val="20"/>
+        </w:rPr>
+        <w:t>+1 (206) 580-3551</w:t>
+      </w:r>
+      <w:r>
+        <w:rPr>
+          <w:rFonts w:cs="Times New Roman"/>
+          <w:color w:val="17365D" w:themeColor="text2" w:themeShade="BF"/>
+          <w:sz w:val="20"/>
+          <w:szCs w:val="20"/>
+        </w:rPr>
+        <w:t>‬</w:t>
+      </w:r>
+      <w:r>
+        <w:rPr>
+          <w:rFonts w:cs="Times New Roman"/>
+        </w:rPr>
+        <w:t>‬</w:t>
+      </w:r>
+      <w:r>
+        <w:rPr>
+          <w:rFonts w:cs="Times New Roman"/>
+        </w:rPr>
+        <w:t xml:space="preserve">‬ | </w:t>
+      </w:r>
+      <w:r>
+        <w:rPr>
+          <w:rFonts w:cs="Times New Roman"/>
+          <w:color w:val="17365D" w:themeColor="text2" w:themeShade="BF"/>
+          <w:sz w:val="20"/>
+          <w:szCs w:val="20"/>
         </w:rPr>
         <w:t xml:space="preserve">Mckinney, TX 75070 | </w:t>
       </w:r>
-      <w:hyperlink r:id="rId2">
+      <w:hyperlink r:id="rId8">
         <w:r>
           <w:rPr>
             <w:rStyle w:val="Hyperlink"/>
@@ -121,18 +131,27 @@
         </w:r>
       </w:hyperlink>
       <w:r>
-        <w:rPr/>
-        <w:t>‬‬‬‬‬</w:t>
-      </w:r>
-    </w:p>
-    <w:p>
-      <w:pPr>
-        <w:pStyle w:val="Normal"/>
+        <w:t>‬</w:t>
+      </w:r>
+      <w:r>
+        <w:t>‬</w:t>
+      </w:r>
+      <w:r>
+        <w:t>‬</w:t>
+      </w:r>
+      <w:r>
+        <w:t>‬</w:t>
+      </w:r>
+      <w:r>
+        <w:t>‬</w:t>
+      </w:r>
+    </w:p>
+    <w:p>
+      <w:pPr>
         <w:tabs>
-          <w:tab w:val="clear" w:pos="720"/>
-          <w:tab w:val="left" w:pos="4580" w:leader="none"/>
+          <w:tab w:val="left" w:pos="4580"/>
         </w:tabs>
-        <w:spacing w:lineRule="auto" w:line="240" w:before="0" w:after="0"/>
+        <w:spacing w:after="0" w:line="240" w:lineRule="auto"/>
         <w:rPr>
           <w:rFonts w:cs="Times New Roman"/>
           <w:bCs/>
@@ -156,51 +175,61 @@
           <w:szCs w:val="20"/>
         </w:rPr>
         <w:br/>
-      </w:r>
-      <w:r>
-        <w:rPr>
-          <w:rFonts w:cs="Times New Roman"/>
-          <w:bCs/>
-          <w:iCs/>
-          <w:sz w:val="20"/>
-          <w:szCs w:val="20"/>
-        </w:rPr>
-        <w:t xml:space="preserve">Senior-level Software Engineer with 10+ years of experience in natural language processing (NLP), machine learning, and data analytics, focusing on transforming natural language data into creative and interactive applications. Proficient in Python, TensorFlow, PyTorch, and Spacy with a strong understanding of NLP techniques and Generative AI application development. Experienced in developing scalable backend microservices in AWS. Known for translating complex data findings into actionable business insights and working effectively in small, agile, and collaborative team environments.</w:t>
-      </w:r>
-    </w:p>
-    <w:p>
-      <w:pPr>
-        <w:pStyle w:val="Normal"/>
+        <w:t xml:space="preserve">Senior-level Software Engineer with 10+ years of experience in natural language processing (NLP), machine learning, and data analytics, focusing on transforming natural language data into creative and interactive applications. Proficient in Python, TensorFlow, </w:t>
+      </w:r>
+      <w:proofErr w:type="spellStart"/>
+      <w:r>
+        <w:rPr>
+          <w:rFonts w:cs="Times New Roman"/>
+          <w:bCs/>
+          <w:iCs/>
+          <w:sz w:val="20"/>
+          <w:szCs w:val="20"/>
+        </w:rPr>
+        <w:t>PyTorch</w:t>
+      </w:r>
+      <w:proofErr w:type="spellEnd"/>
+      <w:r>
+        <w:rPr>
+          <w:rFonts w:cs="Times New Roman"/>
+          <w:bCs/>
+          <w:iCs/>
+          <w:sz w:val="20"/>
+          <w:szCs w:val="20"/>
+        </w:rPr>
+        <w:t>, and Spacy with a strong understanding of NLP techniques and Generative AI application development. Experienced in developing scalable backend microservices in AWS. Known for translating complex data findings into actionable business insights and working effectively in small, agile, and collaborative team environments.</w:t>
+      </w:r>
+    </w:p>
+    <w:p>
+      <w:pPr>
         <w:tabs>
-          <w:tab w:val="clear" w:pos="720"/>
-          <w:tab w:val="left" w:pos="4580" w:leader="none"/>
+          <w:tab w:val="left" w:pos="4580"/>
         </w:tabs>
-        <w:spacing w:lineRule="auto" w:line="240" w:before="0" w:after="0"/>
-        <w:rPr>
-          <w:rFonts w:cs="Times New Roman"/>
-          <w:bCs/>
-          <w:iCs/>
-          <w:sz w:val="20"/>
-          <w:szCs w:val="20"/>
-        </w:rPr>
-      </w:pPr>
-      <w:r>
-        <w:rPr/>
+        <w:spacing w:after="0" w:line="240" w:lineRule="auto"/>
+        <w:rPr>
+          <w:rFonts w:cs="Times New Roman"/>
+          <w:bCs/>
+          <w:iCs/>
+          <w:sz w:val="20"/>
+          <w:szCs w:val="20"/>
+        </w:rPr>
+      </w:pPr>
+      <w:r>
+        <w:rPr>
+          <w:noProof/>
+        </w:rPr>
         <mc:AlternateContent>
           <mc:Choice Requires="wps">
             <w:drawing>
-              <wp:inline distT="0" distB="0" distL="0" distR="0">
+              <wp:inline distT="0" distB="0" distL="0" distR="0" wp14:anchorId="78C4C5BC" wp14:editId="2FE2B8DB">
                 <wp:extent cx="6858000" cy="9525"/>
                 <wp:effectExtent l="0" t="0" r="0" b="0"/>
-                <wp:docPr id="1" name=""/>
+                <wp:docPr id="1" name="Rectangle 1"/>
+                <wp:cNvGraphicFramePr/>
                 <a:graphic xmlns:a="http://schemas.openxmlformats.org/drawingml/2006/main">
                   <a:graphicData uri="http://schemas.microsoft.com/office/word/2010/wordprocessingShape">
                     <wps:wsp>
                       <wps:cNvSpPr/>
-                      <wps:nvSpPr>
-                        <wps:cNvPr id="2" name=""/>
-                        <wps:cNvSpPr/>
-                      </wps:nvSpPr>
                       <wps:spPr>
                         <a:xfrm>
                           <a:off x="0" y="0"/>
@@ -210,7 +239,7 @@
                           <a:avLst/>
                         </a:prstGeom>
                         <a:solidFill>
-                          <a:srgbClr val="a0a0a0"/>
+                          <a:srgbClr val="A0A0A0"/>
                         </a:solidFill>
                         <a:ln w="0">
                           <a:noFill/>
@@ -220,9 +249,6 @@
                     </wps:wsp>
                   </a:graphicData>
                 </a:graphic>
-                <wp14:sizeRelH relativeFrom="page">
-                  <wp14:pctWidth>100000</wp14:pctWidth>
-                </wp14:sizeRelH>
               </wp:inline>
             </w:drawing>
           </mc:Choice>
@@ -240,12 +266,10 @@
     </w:p>
     <w:p>
       <w:pPr>
-        <w:pStyle w:val="Normal"/>
         <w:tabs>
-          <w:tab w:val="clear" w:pos="720"/>
-          <w:tab w:val="left" w:pos="4580" w:leader="none"/>
+          <w:tab w:val="left" w:pos="4580"/>
         </w:tabs>
-        <w:spacing w:lineRule="auto" w:line="240" w:before="0" w:after="0"/>
+        <w:spacing w:after="0" w:line="240" w:lineRule="auto"/>
         <w:rPr>
           <w:rFonts w:cs="Times New Roman"/>
           <w:bCs/>
@@ -269,103 +293,113 @@
           <w:szCs w:val="20"/>
         </w:rPr>
         <w:br/>
-      </w:r>
-      <w:r>
-        <w:rPr>
-          <w:rFonts w:cs="Times New Roman"/>
-          <w:bCs/>
-          <w:iCs/>
-          <w:sz w:val="20"/>
-          <w:szCs w:val="20"/>
-        </w:rPr>
-        <w:t xml:space="preserve">• Natural Language Processing (NLP): Spacy · Hugging Face · Generative AI Application Development · Language Model Training &amp; Deployment</w:t>
-      </w:r>
-      <w:r>
-        <w:br/>
-      </w:r>
-      <w:r>
-        <w:rPr>
-          <w:rFonts w:cs="Times New Roman"/>
-          <w:bCs/>
-          <w:iCs/>
-          <w:sz w:val="20"/>
-          <w:szCs w:val="20"/>
-        </w:rPr>
-        <w:t xml:space="preserve">• Programming: Python · PyTorch · TensorFlow · Backend Microservices</w:t>
-      </w:r>
-      <w:r>
-        <w:br/>
-      </w:r>
-      <w:r>
-        <w:rPr>
-          <w:rFonts w:cs="Times New Roman"/>
-          <w:bCs/>
-          <w:iCs/>
-          <w:sz w:val="20"/>
-          <w:szCs w:val="20"/>
-        </w:rPr>
-        <w:t xml:space="preserve">• Cloud &amp; Infrastructure: AWS · Docker · Kubernetes</w:t>
-      </w:r>
-      <w:r>
-        <w:br/>
-      </w:r>
-      <w:r>
-        <w:rPr>
-          <w:rFonts w:cs="Times New Roman"/>
-          <w:bCs/>
-          <w:iCs/>
-          <w:sz w:val="20"/>
-          <w:szCs w:val="20"/>
-        </w:rPr>
-        <w:t xml:space="preserve">• Machine Learning &amp; AI: Supervised &amp; Unsupervised Learning · Deep Learning</w:t>
-      </w:r>
-      <w:r>
-        <w:br/>
-      </w:r>
-      <w:r>
-        <w:rPr>
-          <w:rFonts w:cs="Times New Roman"/>
-          <w:bCs/>
-          <w:iCs/>
-          <w:sz w:val="20"/>
-          <w:szCs w:val="20"/>
-        </w:rPr>
-        <w:t xml:space="preserve">• Collaboration: Code Reviews · Cross-functional Collaboration · Agile/Scrum · Stakeholder Communication</w:t>
-      </w:r>
-    </w:p>
-    <w:p>
-      <w:pPr>
-        <w:pStyle w:val="Normal"/>
+        <w:t>• Natural Language Processing (NLP): Spacy · Hugging Face · Generative AI Application Development · Language Model Training &amp; Deployment</w:t>
+      </w:r>
+      <w:r>
+        <w:br/>
+      </w:r>
+      <w:r>
+        <w:rPr>
+          <w:rFonts w:cs="Times New Roman"/>
+          <w:bCs/>
+          <w:iCs/>
+          <w:sz w:val="20"/>
+          <w:szCs w:val="20"/>
+        </w:rPr>
+        <w:t xml:space="preserve">• Programming: Python · </w:t>
+      </w:r>
+      <w:proofErr w:type="spellStart"/>
+      <w:r>
+        <w:rPr>
+          <w:rFonts w:cs="Times New Roman"/>
+          <w:bCs/>
+          <w:iCs/>
+          <w:sz w:val="20"/>
+          <w:szCs w:val="20"/>
+        </w:rPr>
+        <w:t>PyTorch</w:t>
+      </w:r>
+      <w:proofErr w:type="spellEnd"/>
+      <w:r>
+        <w:rPr>
+          <w:rFonts w:cs="Times New Roman"/>
+          <w:bCs/>
+          <w:iCs/>
+          <w:sz w:val="20"/>
+          <w:szCs w:val="20"/>
+        </w:rPr>
+        <w:t xml:space="preserve"> · TensorFlow · Backend Microservices</w:t>
+      </w:r>
+      <w:r>
+        <w:br/>
+      </w:r>
+      <w:r>
+        <w:rPr>
+          <w:rFonts w:cs="Times New Roman"/>
+          <w:bCs/>
+          <w:iCs/>
+          <w:sz w:val="20"/>
+          <w:szCs w:val="20"/>
+        </w:rPr>
+        <w:t>• Cloud &amp; Infrastructure: AWS · Docker · Kubernetes</w:t>
+      </w:r>
+      <w:r>
+        <w:br/>
+      </w:r>
+      <w:r>
+        <w:rPr>
+          <w:rFonts w:cs="Times New Roman"/>
+          <w:bCs/>
+          <w:iCs/>
+          <w:sz w:val="20"/>
+          <w:szCs w:val="20"/>
+        </w:rPr>
+        <w:t>• Machine Learning &amp; AI: Supervised &amp; Unsupervised Learning · Deep Learning</w:t>
+      </w:r>
+      <w:r>
+        <w:br/>
+      </w:r>
+      <w:r>
+        <w:rPr>
+          <w:rFonts w:cs="Times New Roman"/>
+          <w:bCs/>
+          <w:iCs/>
+          <w:sz w:val="20"/>
+          <w:szCs w:val="20"/>
+        </w:rPr>
+        <w:t>• Collaboration: Code Reviews · Cross-functional Collaboration · Agile/Scrum · Stakeholder Communication</w:t>
+      </w:r>
+    </w:p>
+    <w:p>
+      <w:pPr>
         <w:tabs>
-          <w:tab w:val="clear" w:pos="720"/>
-          <w:tab w:val="left" w:pos="4580" w:leader="none"/>
+          <w:tab w:val="left" w:pos="4580"/>
         </w:tabs>
-        <w:spacing w:lineRule="auto" w:line="240" w:before="0" w:after="0"/>
-        <w:rPr>
-          <w:rFonts w:cs="Times New Roman"/>
-          <w:bCs/>
-          <w:iCs/>
-          <w:sz w:val="20"/>
-          <w:szCs w:val="20"/>
-        </w:rPr>
-      </w:pPr>
-      <w:r>
-        <w:rPr/>
+        <w:spacing w:after="0" w:line="240" w:lineRule="auto"/>
+        <w:rPr>
+          <w:rFonts w:cs="Times New Roman"/>
+          <w:bCs/>
+          <w:iCs/>
+          <w:sz w:val="20"/>
+          <w:szCs w:val="20"/>
+        </w:rPr>
+      </w:pPr>
+      <w:r>
+        <w:rPr>
+          <w:noProof/>
+        </w:rPr>
         <mc:AlternateContent>
           <mc:Choice Requires="wps">
             <w:drawing>
-              <wp:inline distT="0" distB="0" distL="0" distR="0">
+              <wp:inline distT="0" distB="0" distL="0" distR="0" wp14:anchorId="27DA7144" wp14:editId="02381107">
                 <wp:extent cx="6858000" cy="9525"/>
                 <wp:effectExtent l="0" t="0" r="0" b="0"/>
-                <wp:docPr id="3" name=""/>
+                <wp:docPr id="3" name="Rectangle 3"/>
+                <wp:cNvGraphicFramePr/>
                 <a:graphic xmlns:a="http://schemas.openxmlformats.org/drawingml/2006/main">
                   <a:graphicData uri="http://schemas.microsoft.com/office/word/2010/wordprocessingShape">
                     <wps:wsp>
                       <wps:cNvSpPr/>
-                      <wps:nvSpPr>
-                        <wps:cNvPr id="4" name=""/>
-                        <wps:cNvSpPr/>
-                      </wps:nvSpPr>
                       <wps:spPr>
                         <a:xfrm>
                           <a:off x="0" y="0"/>
@@ -375,7 +409,7 @@
                           <a:avLst/>
                         </a:prstGeom>
                         <a:solidFill>
-                          <a:srgbClr val="a0a0a0"/>
+                          <a:srgbClr val="A0A0A0"/>
                         </a:solidFill>
                         <a:ln w="0">
                           <a:noFill/>
@@ -385,9 +419,6 @@
                     </wps:wsp>
                   </a:graphicData>
                 </a:graphic>
-                <wp14:sizeRelH relativeFrom="page">
-                  <wp14:pctWidth>100000</wp14:pctWidth>
-                </wp14:sizeRelH>
               </wp:inline>
             </w:drawing>
           </mc:Choice>
@@ -406,21 +437,17 @@
     <w:p>
       <w:pPr>
         <w:pStyle w:val="Heading2"/>
-        <w:rPr/>
-      </w:pPr>
-      <w:r>
-        <w:rPr/>
+      </w:pPr>
+      <w:r>
         <w:t>PROFESSIONAL EXPERIENCE</w:t>
       </w:r>
     </w:p>
     <w:p>
       <w:pPr>
-        <w:pStyle w:val="Normal"/>
         <w:tabs>
-          <w:tab w:val="clear" w:pos="720"/>
-          <w:tab w:val="left" w:pos="4580" w:leader="none"/>
+          <w:tab w:val="left" w:pos="4580"/>
         </w:tabs>
-        <w:spacing w:lineRule="auto" w:line="240" w:before="0" w:after="0"/>
+        <w:spacing w:after="0" w:line="240" w:lineRule="auto"/>
         <w:rPr>
           <w:rFonts w:cs="Times New Roman"/>
           <w:b/>
@@ -442,155 +469,162 @@
     </w:p>
     <w:p>
       <w:pPr>
-        <w:pStyle w:val="Normal"/>
         <w:tabs>
-          <w:tab w:val="clear" w:pos="720"/>
-          <w:tab w:val="left" w:pos="4580" w:leader="none"/>
+          <w:tab w:val="left" w:pos="4580"/>
         </w:tabs>
-        <w:spacing w:lineRule="auto" w:line="240" w:before="0" w:after="0"/>
-        <w:rPr>
-          <w:rFonts w:cs="Times New Roman"/>
-          <w:bCs/>
-          <w:iCs/>
-          <w:sz w:val="20"/>
-          <w:szCs w:val="20"/>
-        </w:rPr>
-      </w:pPr>
-      <w:r>
-        <w:rPr>
-          <w:rFonts w:cs="Times New Roman"/>
-          <w:bCs/>
-          <w:iCs/>
-          <w:sz w:val="20"/>
-          <w:szCs w:val="20"/>
-        </w:rPr>
-        <w:t xml:space="preserve">Senior Software Engineer | Meta | Dallas, TX | Jul 2022 – Present</w:t>
-      </w:r>
-      <w:r>
-        <w:br/>
-      </w:r>
-      <w:r>
-        <w:rPr>
-          <w:rFonts w:cs="Times New Roman"/>
-          <w:bCs/>
-          <w:iCs/>
-          <w:sz w:val="20"/>
-          <w:szCs w:val="20"/>
-        </w:rPr>
-        <w:t xml:space="preserve">• Collaborated with a small, agile team to research and implement effective NLP algorithms and tools using Python, Spacy, and Hugging Face.</w:t>
-      </w:r>
-      <w:r>
-        <w:br/>
-      </w:r>
-      <w:r>
-        <w:rPr>
-          <w:rFonts w:cs="Times New Roman"/>
-          <w:bCs/>
-          <w:iCs/>
-          <w:sz w:val="20"/>
-          <w:szCs w:val="20"/>
-        </w:rPr>
-        <w:t xml:space="preserve">• Contributed to the design, development, and delivery of NLP applications for finance &amp; operations, from concept to production.</w:t>
-      </w:r>
-      <w:r>
-        <w:br/>
-      </w:r>
-      <w:r>
-        <w:rPr>
-          <w:rFonts w:cs="Times New Roman"/>
-          <w:bCs/>
-          <w:iCs/>
-          <w:sz w:val="20"/>
-          <w:szCs w:val="20"/>
-        </w:rPr>
-        <w:t xml:space="preserve">• Ensured the successful training and evaluation of NLP models, refining them based on statistical analysis.</w:t>
-      </w:r>
-      <w:r>
-        <w:br/>
-      </w:r>
-      <w:r>
-        <w:rPr>
-          <w:rFonts w:cs="Times New Roman"/>
-          <w:bCs/>
-          <w:iCs/>
-          <w:sz w:val="20"/>
-          <w:szCs w:val="20"/>
-        </w:rPr>
-        <w:t xml:space="preserve">• Collaborated with cross-functional teams, including finance, operations, sales, and marketing, to understand and meet business needs.</w:t>
-      </w:r>
-      <w:r>
-        <w:br/>
-      </w:r>
-      <w:r>
-        <w:rPr>
-          <w:rFonts w:cs="Times New Roman"/>
-          <w:bCs/>
-          <w:iCs/>
-          <w:sz w:val="20"/>
-          <w:szCs w:val="20"/>
-        </w:rPr>
-        <w:t xml:space="preserve">• Developed scalable backend microservices in AWS to support the applications.</w:t>
-      </w:r>
-      <w:r>
-        <w:br/>
-      </w:r>
-      <w:r>
-        <w:rPr>
-          <w:rFonts w:cs="Times New Roman"/>
-          <w:bCs/>
-          <w:iCs/>
-          <w:sz w:val="20"/>
-          <w:szCs w:val="20"/>
-        </w:rPr>
-        <w:t xml:space="preserve">• Translated complex data findings into actionable business insights.</w:t>
-      </w:r>
-      <w:r>
-        <w:br/>
-      </w:r>
-      <w:r>
-        <w:rPr>
-          <w:rFonts w:cs="Times New Roman"/>
-          <w:bCs/>
-          <w:iCs/>
-          <w:sz w:val="20"/>
-          <w:szCs w:val="20"/>
-        </w:rPr>
-        <w:t xml:space="preserve">Technologies &amp; Skills: Python · PyTorch · TensorFlow · Spacy · Hugging Face · NLP · Generative AI Application Development · AWS · Docker · Kubernetes</w:t>
-      </w:r>
-    </w:p>
-    <w:p>
-      <w:pPr>
-        <w:pStyle w:val="Normal"/>
+        <w:spacing w:after="0" w:line="240" w:lineRule="auto"/>
+        <w:rPr>
+          <w:rFonts w:cs="Times New Roman"/>
+          <w:bCs/>
+          <w:iCs/>
+          <w:sz w:val="20"/>
+          <w:szCs w:val="20"/>
+        </w:rPr>
+      </w:pPr>
+      <w:r>
+        <w:br/>
+      </w:r>
+      <w:r>
+        <w:rPr>
+          <w:rFonts w:cs="Times New Roman"/>
+          <w:bCs/>
+          <w:iCs/>
+          <w:sz w:val="20"/>
+          <w:szCs w:val="20"/>
+        </w:rPr>
+        <w:t>• Collaborated with a small, agile team to research and implement effective NLP algorithms and tools using Python, Spacy, and Hugging Face.</w:t>
+      </w:r>
+      <w:r>
+        <w:br/>
+      </w:r>
+      <w:r>
+        <w:rPr>
+          <w:rFonts w:cs="Times New Roman"/>
+          <w:bCs/>
+          <w:iCs/>
+          <w:sz w:val="20"/>
+          <w:szCs w:val="20"/>
+        </w:rPr>
+        <w:t>• Contributed to the design, development, and delivery of NLP applications for finance &amp; operations, from concept to production.</w:t>
+      </w:r>
+      <w:r>
+        <w:br/>
+      </w:r>
+      <w:r>
+        <w:rPr>
+          <w:rFonts w:cs="Times New Roman"/>
+          <w:bCs/>
+          <w:iCs/>
+          <w:sz w:val="20"/>
+          <w:szCs w:val="20"/>
+        </w:rPr>
+        <w:t>• Ensured the successful training and evaluation of NLP models, refining them based on statistical analysis.</w:t>
+      </w:r>
+      <w:r>
+        <w:br/>
+      </w:r>
+      <w:r>
+        <w:rPr>
+          <w:rFonts w:cs="Times New Roman"/>
+          <w:bCs/>
+          <w:iCs/>
+          <w:sz w:val="20"/>
+          <w:szCs w:val="20"/>
+        </w:rPr>
+        <w:t>• Collaborated with cross-functional teams, including finance, operations, sales, and marketing, to understand and meet business needs.</w:t>
+      </w:r>
+      <w:r>
+        <w:br/>
+      </w:r>
+      <w:r>
+        <w:rPr>
+          <w:rFonts w:cs="Times New Roman"/>
+          <w:bCs/>
+          <w:iCs/>
+          <w:sz w:val="20"/>
+          <w:szCs w:val="20"/>
+        </w:rPr>
+        <w:t>• Developed scalable backend microservices in AWS to support the applications.</w:t>
+      </w:r>
+      <w:r>
+        <w:br/>
+      </w:r>
+      <w:r>
+        <w:rPr>
+          <w:rFonts w:cs="Times New Roman"/>
+          <w:bCs/>
+          <w:iCs/>
+          <w:sz w:val="20"/>
+          <w:szCs w:val="20"/>
+        </w:rPr>
+        <w:t>• Translated complex data findings into actionable business insights.</w:t>
+      </w:r>
+      <w:r>
+        <w:br/>
+      </w:r>
+      <w:r>
+        <w:rPr>
+          <w:rFonts w:cs="Times New Roman"/>
+          <w:bCs/>
+          <w:iCs/>
+          <w:sz w:val="20"/>
+          <w:szCs w:val="20"/>
+        </w:rPr>
+        <w:t xml:space="preserve">Technologies &amp; Skills: Python · </w:t>
+      </w:r>
+      <w:proofErr w:type="spellStart"/>
+      <w:r>
+        <w:rPr>
+          <w:rFonts w:cs="Times New Roman"/>
+          <w:bCs/>
+          <w:iCs/>
+          <w:sz w:val="20"/>
+          <w:szCs w:val="20"/>
+        </w:rPr>
+        <w:t>PyTorch</w:t>
+      </w:r>
+      <w:proofErr w:type="spellEnd"/>
+      <w:r>
+        <w:rPr>
+          <w:rFonts w:cs="Times New Roman"/>
+          <w:bCs/>
+          <w:iCs/>
+          <w:sz w:val="20"/>
+          <w:szCs w:val="20"/>
+        </w:rPr>
+        <w:t xml:space="preserve"> · TensorFlow · Spacy · Hugging Face · NLP · Generative AI Application Development · AWS · Docker · Kubernetes</w:t>
+      </w:r>
+    </w:p>
+    <w:p>
+      <w:pPr>
         <w:tabs>
-          <w:tab w:val="clear" w:pos="720"/>
-          <w:tab w:val="left" w:pos="4580" w:leader="none"/>
+          <w:tab w:val="left" w:pos="4580"/>
         </w:tabs>
-        <w:spacing w:lineRule="auto" w:line="240" w:before="0" w:after="0"/>
-        <w:rPr>
-          <w:rFonts w:cs="Times New Roman"/>
-          <w:bCs/>
-          <w:iCs/>
-          <w:sz w:val="20"/>
-          <w:szCs w:val="20"/>
-        </w:rPr>
-      </w:pPr>
-      <w:r>
-        <w:rPr/>
+        <w:spacing w:after="0" w:line="240" w:lineRule="auto"/>
+        <w:rPr>
+          <w:rFonts w:cs="Times New Roman"/>
+          <w:bCs/>
+          <w:iCs/>
+          <w:sz w:val="20"/>
+          <w:szCs w:val="20"/>
+        </w:rPr>
+      </w:pPr>
+      <w:r>
+        <w:rPr>
+          <w:noProof/>
+        </w:rPr>
         <mc:AlternateContent>
           <mc:Choice Requires="wps">
             <w:drawing>
-              <wp:inline distT="0" distB="0" distL="0" distR="0">
+              <wp:inline distT="0" distB="0" distL="0" distR="0" wp14:anchorId="3BF1EC6B" wp14:editId="4B07AB86">
                 <wp:extent cx="6858000" cy="9525"/>
                 <wp:effectExtent l="0" t="0" r="0" b="0"/>
-                <wp:docPr id="5" name=""/>
+                <wp:docPr id="5" name="Rectangle 5"/>
+                <wp:cNvGraphicFramePr/>
                 <a:graphic xmlns:a="http://schemas.openxmlformats.org/drawingml/2006/main">
                   <a:graphicData uri="http://schemas.microsoft.com/office/word/2010/wordprocessingShape">
                     <wps:wsp>
                       <wps:cNvSpPr/>
-                      <wps:nvSpPr>
-                        <wps:cNvPr id="6" name=""/>
-                        <wps:cNvSpPr/>
-                      </wps:nvSpPr>
                       <wps:spPr>
                         <a:xfrm>
                           <a:off x="0" y="0"/>
@@ -600,7 +634,7 @@
                           <a:avLst/>
                         </a:prstGeom>
                         <a:solidFill>
-                          <a:srgbClr val="a0a0a0"/>
+                          <a:srgbClr val="A0A0A0"/>
                         </a:solidFill>
                         <a:ln w="0">
                           <a:noFill/>
@@ -610,9 +644,6 @@
                     </wps:wsp>
                   </a:graphicData>
                 </a:graphic>
-                <wp14:sizeRelH relativeFrom="page">
-                  <wp14:pctWidth>100000</wp14:pctWidth>
-                </wp14:sizeRelH>
               </wp:inline>
             </w:drawing>
           </mc:Choice>
@@ -630,12 +661,10 @@
     </w:p>
     <w:p>
       <w:pPr>
-        <w:pStyle w:val="Normal"/>
         <w:tabs>
-          <w:tab w:val="clear" w:pos="720"/>
-          <w:tab w:val="left" w:pos="4580" w:leader="none"/>
+          <w:tab w:val="left" w:pos="4580"/>
         </w:tabs>
-        <w:spacing w:lineRule="auto" w:line="240" w:before="0" w:after="0"/>
+        <w:spacing w:after="0" w:line="240" w:lineRule="auto"/>
         <w:rPr>
           <w:rFonts w:cs="Times New Roman"/>
           <w:b/>
@@ -657,142 +686,193 @@
     </w:p>
     <w:p>
       <w:pPr>
-        <w:pStyle w:val="Normal"/>
         <w:tabs>
-          <w:tab w:val="clear" w:pos="720"/>
-          <w:tab w:val="left" w:pos="4580" w:leader="none"/>
+          <w:tab w:val="left" w:pos="4580"/>
         </w:tabs>
-        <w:spacing w:lineRule="auto" w:line="240" w:before="0" w:after="0"/>
-        <w:rPr>
-          <w:rFonts w:cs="Times New Roman"/>
-          <w:bCs/>
-          <w:iCs/>
-          <w:sz w:val="20"/>
-          <w:szCs w:val="20"/>
-        </w:rPr>
-      </w:pPr>
-      <w:r>
-        <w:rPr>
-          <w:rFonts w:cs="Times New Roman"/>
-          <w:bCs/>
-          <w:iCs/>
-          <w:sz w:val="20"/>
-          <w:szCs w:val="20"/>
-        </w:rPr>
-        <w:t xml:space="preserve">Machine Learning Engineer | The Michaels Companies, Inc | Irving, TX | Aug 2020 – Jul 2022</w:t>
-      </w:r>
-      <w:r>
-        <w:br/>
-      </w:r>
-      <w:r>
-        <w:rPr>
-          <w:rFonts w:cs="Times New Roman"/>
-          <w:bCs/>
-          <w:iCs/>
-          <w:sz w:val="20"/>
-          <w:szCs w:val="20"/>
-        </w:rPr>
-        <w:t xml:space="preserve">• Designed and implemented machine learning algorithms for recommendation systems and customer segmentation used across e-commerce and in-store platforms.</w:t>
-      </w:r>
-      <w:r>
-        <w:br/>
-      </w:r>
-      <w:r>
-        <w:rPr>
-          <w:rFonts w:cs="Times New Roman"/>
-          <w:bCs/>
-          <w:iCs/>
-          <w:sz w:val="20"/>
-          <w:szCs w:val="20"/>
-        </w:rPr>
-        <w:t xml:space="preserve">• Built scalable ETL and feature engineering pipelines using Python, Pandas, SQL, Apache Beam, and BigQuery to support model training and real-time inference.</w:t>
-      </w:r>
-      <w:r>
-        <w:br/>
-      </w:r>
-      <w:r>
-        <w:rPr>
-          <w:rFonts w:cs="Times New Roman"/>
-          <w:bCs/>
-          <w:iCs/>
-          <w:sz w:val="20"/>
-          <w:szCs w:val="20"/>
-        </w:rPr>
-        <w:t xml:space="preserve">• Deployed deep learning and gradient-boosting models (PyTorch, TensorFlow, scikit-learn) to production using Docker and Kubernetes.</w:t>
-      </w:r>
-      <w:r>
-        <w:br/>
-      </w:r>
-      <w:r>
-        <w:rPr>
-          <w:rFonts w:cs="Times New Roman"/>
-          <w:bCs/>
-          <w:iCs/>
-          <w:sz w:val="20"/>
-          <w:szCs w:val="20"/>
-        </w:rPr>
-        <w:t xml:space="preserve">• Developed RESTful microservices to integrate AI models directly into web and mobile applications, collaborating closely with line-of-business engineering teams.</w:t>
-      </w:r>
-      <w:r>
-        <w:br/>
-      </w:r>
-      <w:r>
-        <w:rPr>
-          <w:rFonts w:cs="Times New Roman"/>
-          <w:bCs/>
-          <w:iCs/>
-          <w:sz w:val="20"/>
-          <w:szCs w:val="20"/>
-        </w:rPr>
-        <w:t xml:space="preserve">• Established CI/CD pipelines in GitHub and Azure DevOps for automated model testing, containerization, and cloud deployment.</w:t>
-      </w:r>
-      <w:r>
-        <w:br/>
-      </w:r>
-      <w:r>
-        <w:rPr>
-          <w:rFonts w:cs="Times New Roman"/>
-          <w:bCs/>
-          <w:iCs/>
-          <w:sz w:val="20"/>
-          <w:szCs w:val="20"/>
-        </w:rPr>
-        <w:t xml:space="preserve">Technologies &amp; Skills: Python · PyTorch · TensorFlow · Docker · Kubernetes · AWS · ETL Pipelines</w:t>
-      </w:r>
-    </w:p>
-    <w:p>
-      <w:pPr>
-        <w:pStyle w:val="Normal"/>
+        <w:spacing w:after="0" w:line="240" w:lineRule="auto"/>
+        <w:rPr>
+          <w:rFonts w:cs="Times New Roman"/>
+          <w:bCs/>
+          <w:iCs/>
+          <w:sz w:val="20"/>
+          <w:szCs w:val="20"/>
+        </w:rPr>
+      </w:pPr>
+      <w:r>
+        <w:br/>
+      </w:r>
+      <w:r>
+        <w:rPr>
+          <w:rFonts w:cs="Times New Roman"/>
+          <w:bCs/>
+          <w:iCs/>
+          <w:sz w:val="20"/>
+          <w:szCs w:val="20"/>
+        </w:rPr>
+        <w:t>• Designed and implemented machine learning algorithms for recommendation systems and customer segmentation used across e-commerce and in-store platforms.</w:t>
+      </w:r>
+      <w:r>
+        <w:br/>
+      </w:r>
+      <w:r>
+        <w:rPr>
+          <w:rFonts w:cs="Times New Roman"/>
+          <w:bCs/>
+          <w:iCs/>
+          <w:sz w:val="20"/>
+          <w:szCs w:val="20"/>
+        </w:rPr>
+        <w:t xml:space="preserve">• Built scalable ETL and feature engineering pipelines using Python, Pandas, SQL, Apache Beam, and </w:t>
+      </w:r>
+      <w:proofErr w:type="spellStart"/>
+      <w:r>
+        <w:rPr>
+          <w:rFonts w:cs="Times New Roman"/>
+          <w:bCs/>
+          <w:iCs/>
+          <w:sz w:val="20"/>
+          <w:szCs w:val="20"/>
+        </w:rPr>
+        <w:t>BigQuery</w:t>
+      </w:r>
+      <w:proofErr w:type="spellEnd"/>
+      <w:r>
+        <w:rPr>
+          <w:rFonts w:cs="Times New Roman"/>
+          <w:bCs/>
+          <w:iCs/>
+          <w:sz w:val="20"/>
+          <w:szCs w:val="20"/>
+        </w:rPr>
+        <w:t xml:space="preserve"> to support model training and real-time inference.</w:t>
+      </w:r>
+      <w:r>
+        <w:br/>
+      </w:r>
+      <w:r>
+        <w:rPr>
+          <w:rFonts w:cs="Times New Roman"/>
+          <w:bCs/>
+          <w:iCs/>
+          <w:sz w:val="20"/>
+          <w:szCs w:val="20"/>
+        </w:rPr>
+        <w:t>• Deployed deep learning and gradient-boosting models (</w:t>
+      </w:r>
+      <w:proofErr w:type="spellStart"/>
+      <w:r>
+        <w:rPr>
+          <w:rFonts w:cs="Times New Roman"/>
+          <w:bCs/>
+          <w:iCs/>
+          <w:sz w:val="20"/>
+          <w:szCs w:val="20"/>
+        </w:rPr>
+        <w:t>PyTorch</w:t>
+      </w:r>
+      <w:proofErr w:type="spellEnd"/>
+      <w:r>
+        <w:rPr>
+          <w:rFonts w:cs="Times New Roman"/>
+          <w:bCs/>
+          <w:iCs/>
+          <w:sz w:val="20"/>
+          <w:szCs w:val="20"/>
+        </w:rPr>
+        <w:t>, TensorFlow, scikit-learn) to production using Docker and Kubernetes.</w:t>
+      </w:r>
+      <w:r>
+        <w:br/>
+      </w:r>
+      <w:r>
+        <w:rPr>
+          <w:rFonts w:cs="Times New Roman"/>
+          <w:bCs/>
+          <w:iCs/>
+          <w:sz w:val="20"/>
+          <w:szCs w:val="20"/>
+        </w:rPr>
+        <w:t>• Developed RESTful microservices to integrate AI models directly into web and mobile applications, collaborating closely with line-of-business engineering teams.</w:t>
+      </w:r>
+      <w:r>
+        <w:br/>
+      </w:r>
+      <w:r>
+        <w:rPr>
+          <w:rFonts w:cs="Times New Roman"/>
+          <w:bCs/>
+          <w:iCs/>
+          <w:sz w:val="20"/>
+          <w:szCs w:val="20"/>
+        </w:rPr>
+        <w:t>• Established CI/CD pipelines in GitHub and Azure DevOps for automated model testing, containerization, and cloud deployment.</w:t>
+      </w:r>
+      <w:r>
+        <w:br/>
+      </w:r>
+      <w:r>
+        <w:rPr>
+          <w:rFonts w:cs="Times New Roman"/>
+          <w:bCs/>
+          <w:iCs/>
+          <w:sz w:val="20"/>
+          <w:szCs w:val="20"/>
+        </w:rPr>
+        <w:t xml:space="preserve">Technologies &amp; Skills: Python · </w:t>
+      </w:r>
+      <w:proofErr w:type="spellStart"/>
+      <w:r>
+        <w:rPr>
+          <w:rFonts w:cs="Times New Roman"/>
+          <w:bCs/>
+          <w:iCs/>
+          <w:sz w:val="20"/>
+          <w:szCs w:val="20"/>
+        </w:rPr>
+        <w:t>PyTorch</w:t>
+      </w:r>
+      <w:proofErr w:type="spellEnd"/>
+      <w:r>
+        <w:rPr>
+          <w:rFonts w:cs="Times New Roman"/>
+          <w:bCs/>
+          <w:iCs/>
+          <w:sz w:val="20"/>
+          <w:szCs w:val="20"/>
+        </w:rPr>
+        <w:t xml:space="preserve"> · TensorFlow · Docker · Kubernetes · AWS · ETL Pipelines</w:t>
+      </w:r>
+    </w:p>
+    <w:p>
+      <w:pPr>
         <w:tabs>
-          <w:tab w:val="clear" w:pos="720"/>
-          <w:tab w:val="left" w:pos="4580" w:leader="none"/>
+          <w:tab w:val="left" w:pos="4580"/>
         </w:tabs>
-        <w:spacing w:lineRule="auto" w:line="240" w:before="0" w:after="0"/>
-        <w:rPr>
-          <w:rFonts w:cs="Times New Roman"/>
-          <w:bCs/>
-          <w:iCs/>
-          <w:sz w:val="20"/>
-          <w:szCs w:val="20"/>
-        </w:rPr>
-      </w:pPr>
-      <w:r>
-        <w:rPr/>
+        <w:spacing w:after="0" w:line="240" w:lineRule="auto"/>
+        <w:rPr>
+          <w:rFonts w:cs="Times New Roman"/>
+          <w:bCs/>
+          <w:iCs/>
+          <w:sz w:val="20"/>
+          <w:szCs w:val="20"/>
+        </w:rPr>
+      </w:pPr>
+      <w:r>
+        <w:rPr>
+          <w:noProof/>
+        </w:rPr>
         <mc:AlternateContent>
           <mc:Choice Requires="wps">
             <w:drawing>
-              <wp:inline distT="0" distB="0" distL="0" distR="0">
+              <wp:inline distT="0" distB="0" distL="0" distR="0" wp14:anchorId="004C1EAE" wp14:editId="0341BB60">
                 <wp:extent cx="6858000" cy="9525"/>
                 <wp:effectExtent l="0" t="0" r="0" b="0"/>
-                <wp:docPr id="7" name=""/>
+                <wp:docPr id="7" name="Rectangle 7"/>
+                <wp:cNvGraphicFramePr/>
                 <a:graphic xmlns:a="http://schemas.openxmlformats.org/drawingml/2006/main">
                   <a:graphicData uri="http://schemas.microsoft.com/office/word/2010/wordprocessingShape">
                     <wps:wsp>
                       <wps:cNvSpPr/>
-                      <wps:nvSpPr>
-                        <wps:cNvPr id="8" name=""/>
-                        <wps:cNvSpPr/>
-                      </wps:nvSpPr>
                       <wps:spPr>
                         <a:xfrm>
                           <a:off x="0" y="0"/>
@@ -802,7 +882,7 @@
                           <a:avLst/>
                         </a:prstGeom>
                         <a:solidFill>
-                          <a:srgbClr val="a0a0a0"/>
+                          <a:srgbClr val="A0A0A0"/>
                         </a:solidFill>
                         <a:ln w="0">
                           <a:noFill/>
@@ -812,9 +892,6 @@
                     </wps:wsp>
                   </a:graphicData>
                 </a:graphic>
-                <wp14:sizeRelH relativeFrom="page">
-                  <wp14:pctWidth>100000</wp14:pctWidth>
-                </wp14:sizeRelH>
               </wp:inline>
             </w:drawing>
           </mc:Choice>
@@ -832,12 +909,10 @@
     </w:p>
     <w:p>
       <w:pPr>
-        <w:pStyle w:val="Normal"/>
         <w:tabs>
-          <w:tab w:val="clear" w:pos="720"/>
-          <w:tab w:val="left" w:pos="4580" w:leader="none"/>
+          <w:tab w:val="left" w:pos="4580"/>
         </w:tabs>
-        <w:spacing w:lineRule="auto" w:line="240" w:before="0" w:after="0"/>
+        <w:spacing w:after="0" w:line="240" w:lineRule="auto"/>
         <w:rPr>
           <w:rFonts w:cs="Times New Roman"/>
           <w:b/>
@@ -859,142 +934,127 @@
     </w:p>
     <w:p>
       <w:pPr>
-        <w:pStyle w:val="Normal"/>
         <w:tabs>
-          <w:tab w:val="clear" w:pos="720"/>
-          <w:tab w:val="left" w:pos="4580" w:leader="none"/>
+          <w:tab w:val="left" w:pos="4580"/>
         </w:tabs>
-        <w:spacing w:lineRule="auto" w:line="240" w:before="0" w:after="0"/>
-        <w:rPr>
-          <w:rFonts w:cs="Times New Roman"/>
-          <w:bCs/>
-          <w:iCs/>
-          <w:sz w:val="20"/>
-          <w:szCs w:val="20"/>
-        </w:rPr>
-      </w:pPr>
-      <w:r>
-        <w:rPr>
-          <w:rFonts w:cs="Times New Roman"/>
-          <w:bCs/>
-          <w:iCs/>
-          <w:sz w:val="20"/>
-          <w:szCs w:val="20"/>
-        </w:rPr>
-        <w:t xml:space="preserve">Data Scientist | University of Maryland, Baltimore County | Baltimore, MD | Feb 2018 – May 2020</w:t>
-      </w:r>
-      <w:r>
-        <w:br/>
-      </w:r>
-      <w:r>
-        <w:rPr>
-          <w:rFonts w:cs="Times New Roman"/>
-          <w:bCs/>
-          <w:iCs/>
-          <w:sz w:val="20"/>
-          <w:szCs w:val="20"/>
-        </w:rPr>
-        <w:t xml:space="preserve">• Designed and trained supervised and unsupervised machine learning models using Python, scikit-learn, TensorFlow, Pandas, and NumPy to analyze large academic and operational datasets.</w:t>
-      </w:r>
-      <w:r>
-        <w:br/>
-      </w:r>
-      <w:r>
-        <w:rPr>
-          <w:rFonts w:cs="Times New Roman"/>
-          <w:bCs/>
-          <w:iCs/>
-          <w:sz w:val="20"/>
-          <w:szCs w:val="20"/>
-        </w:rPr>
-        <w:t xml:space="preserve">• Built reproducible ML pipelines for preprocessing, model evaluation, and hyperparameter tuning, improving research reliability and repeatability.</w:t>
-      </w:r>
-      <w:r>
-        <w:br/>
-      </w:r>
-      <w:r>
-        <w:rPr>
-          <w:rFonts w:cs="Times New Roman"/>
-          <w:bCs/>
-          <w:iCs/>
-          <w:sz w:val="20"/>
-          <w:szCs w:val="20"/>
-        </w:rPr>
-        <w:t xml:space="preserve">• Developed data warehousing and SQL-based data integration processes to support analytics and predictive modeling initiatives.</w:t>
-      </w:r>
-      <w:r>
-        <w:br/>
-      </w:r>
-      <w:r>
-        <w:rPr>
-          <w:rFonts w:cs="Times New Roman"/>
-          <w:bCs/>
-          <w:iCs/>
-          <w:sz w:val="20"/>
-          <w:szCs w:val="20"/>
-        </w:rPr>
-        <w:t xml:space="preserve">• Collaborated with research and IT teams to deploy analytical tools via internal web services and dashboards.</w:t>
-      </w:r>
-      <w:r>
-        <w:br/>
-      </w:r>
-      <w:r>
-        <w:rPr>
-          <w:rFonts w:cs="Times New Roman"/>
-          <w:bCs/>
-          <w:iCs/>
-          <w:sz w:val="20"/>
-          <w:szCs w:val="20"/>
-        </w:rPr>
-        <w:t xml:space="preserve">• Presented findings to technical and non-technical stakeholders, translating complex ML concepts into actionable insights.</w:t>
-      </w:r>
-      <w:r>
-        <w:br/>
-      </w:r>
-      <w:r>
-        <w:rPr>
-          <w:rFonts w:cs="Times New Roman"/>
-          <w:bCs/>
-          <w:iCs/>
-          <w:sz w:val="20"/>
-          <w:szCs w:val="20"/>
-        </w:rPr>
-        <w:t xml:space="preserve">Technologies &amp; Skills: Python · scikit-learn · TensorFlow · ML Pipelines · Data Warehousing</w:t>
-      </w:r>
-    </w:p>
-    <w:p>
-      <w:pPr>
-        <w:pStyle w:val="Normal"/>
+        <w:spacing w:after="0" w:line="240" w:lineRule="auto"/>
+        <w:rPr>
+          <w:rFonts w:cs="Times New Roman"/>
+          <w:bCs/>
+          <w:iCs/>
+          <w:sz w:val="20"/>
+          <w:szCs w:val="20"/>
+        </w:rPr>
+      </w:pPr>
+      <w:r>
+        <w:br/>
+      </w:r>
+      <w:r>
+        <w:rPr>
+          <w:rFonts w:cs="Times New Roman"/>
+          <w:bCs/>
+          <w:iCs/>
+          <w:sz w:val="20"/>
+          <w:szCs w:val="20"/>
+        </w:rPr>
+        <w:t>• Designed and trained supervised and unsupervised machine learning models using Python, scikit-learn, TensorFlow, Pandas, and NumPy to analyze large academic and operational datasets.</w:t>
+      </w:r>
+      <w:r>
+        <w:br/>
+      </w:r>
+      <w:r>
+        <w:rPr>
+          <w:rFonts w:cs="Times New Roman"/>
+          <w:bCs/>
+          <w:iCs/>
+          <w:sz w:val="20"/>
+          <w:szCs w:val="20"/>
+        </w:rPr>
+        <w:t>• Built reproducible ML pipelines for preprocessing, model evaluation, and hyperparameter tuning, improving research reliability and repeatability.</w:t>
+      </w:r>
+      <w:r>
+        <w:br/>
+      </w:r>
+      <w:r>
+        <w:rPr>
+          <w:rFonts w:cs="Times New Roman"/>
+          <w:bCs/>
+          <w:iCs/>
+          <w:sz w:val="20"/>
+          <w:szCs w:val="20"/>
+        </w:rPr>
+        <w:t>• Developed data warehousing and SQL-based data integration processes to support analytics and predictive modeling initiatives.</w:t>
+      </w:r>
+      <w:r>
+        <w:br/>
+      </w:r>
+      <w:r>
+        <w:rPr>
+          <w:rFonts w:cs="Times New Roman"/>
+          <w:bCs/>
+          <w:iCs/>
+          <w:sz w:val="20"/>
+          <w:szCs w:val="20"/>
+        </w:rPr>
+        <w:t>• Collaborated with research and IT teams to deploy analytical tools via internal web services and dashboards.</w:t>
+      </w:r>
+      <w:r>
+        <w:br/>
+      </w:r>
+      <w:r>
+        <w:rPr>
+          <w:rFonts w:cs="Times New Roman"/>
+          <w:bCs/>
+          <w:iCs/>
+          <w:sz w:val="20"/>
+          <w:szCs w:val="20"/>
+        </w:rPr>
+        <w:t>• Presented findings to technical and non-technical stakeholders, translating complex ML concepts into actionable insights.</w:t>
+      </w:r>
+      <w:r>
+        <w:br/>
+      </w:r>
+      <w:r>
+        <w:rPr>
+          <w:rFonts w:cs="Times New Roman"/>
+          <w:bCs/>
+          <w:iCs/>
+          <w:sz w:val="20"/>
+          <w:szCs w:val="20"/>
+        </w:rPr>
+        <w:t>Technologies &amp; Skills: Python · scikit-learn · TensorFlow · ML Pipelines · Data Warehousing</w:t>
+      </w:r>
+    </w:p>
+    <w:p>
+      <w:pPr>
         <w:tabs>
-          <w:tab w:val="clear" w:pos="720"/>
-          <w:tab w:val="left" w:pos="4580" w:leader="none"/>
+          <w:tab w:val="left" w:pos="4580"/>
         </w:tabs>
-        <w:spacing w:lineRule="auto" w:line="240" w:before="0" w:after="0"/>
-        <w:rPr>
-          <w:rFonts w:cs="Times New Roman"/>
-          <w:bCs/>
-          <w:iCs/>
-          <w:sz w:val="20"/>
-          <w:szCs w:val="20"/>
-        </w:rPr>
-      </w:pPr>
-      <w:r>
-        <w:rPr/>
+        <w:spacing w:after="0" w:line="240" w:lineRule="auto"/>
+        <w:rPr>
+          <w:rFonts w:cs="Times New Roman"/>
+          <w:bCs/>
+          <w:iCs/>
+          <w:sz w:val="20"/>
+          <w:szCs w:val="20"/>
+        </w:rPr>
+      </w:pPr>
+      <w:r>
+        <w:rPr>
+          <w:noProof/>
+        </w:rPr>
         <mc:AlternateContent>
           <mc:Choice Requires="wps">
             <w:drawing>
-              <wp:inline distT="0" distB="0" distL="0" distR="0">
+              <wp:inline distT="0" distB="0" distL="0" distR="0" wp14:anchorId="0BBE1444" wp14:editId="161C3402">
                 <wp:extent cx="6858000" cy="9525"/>
                 <wp:effectExtent l="0" t="0" r="0" b="0"/>
-                <wp:docPr id="9" name=""/>
+                <wp:docPr id="9" name="Rectangle 9"/>
+                <wp:cNvGraphicFramePr/>
                 <a:graphic xmlns:a="http://schemas.openxmlformats.org/drawingml/2006/main">
                   <a:graphicData uri="http://schemas.microsoft.com/office/word/2010/wordprocessingShape">
                     <wps:wsp>
                       <wps:cNvSpPr/>
-                      <wps:nvSpPr>
-                        <wps:cNvPr id="10" name=""/>
-                        <wps:cNvSpPr/>
-                      </wps:nvSpPr>
                       <wps:spPr>
                         <a:xfrm>
                           <a:off x="0" y="0"/>
@@ -1004,7 +1064,7 @@
                           <a:avLst/>
                         </a:prstGeom>
                         <a:solidFill>
-                          <a:srgbClr val="a0a0a0"/>
+                          <a:srgbClr val="A0A0A0"/>
                         </a:solidFill>
                         <a:ln w="0">
                           <a:noFill/>
@@ -1014,9 +1074,6 @@
                     </wps:wsp>
                   </a:graphicData>
                 </a:graphic>
-                <wp14:sizeRelH relativeFrom="page">
-                  <wp14:pctWidth>100000</wp14:pctWidth>
-                </wp14:sizeRelH>
               </wp:inline>
             </w:drawing>
           </mc:Choice>
@@ -1034,12 +1091,10 @@
     </w:p>
     <w:p>
       <w:pPr>
-        <w:pStyle w:val="Normal"/>
         <w:tabs>
-          <w:tab w:val="clear" w:pos="720"/>
-          <w:tab w:val="left" w:pos="4580" w:leader="none"/>
+          <w:tab w:val="left" w:pos="4580"/>
         </w:tabs>
-        <w:spacing w:lineRule="auto" w:line="240" w:before="0" w:after="0"/>
+        <w:spacing w:after="0" w:line="240" w:lineRule="auto"/>
         <w:rPr>
           <w:rFonts w:cs="Times New Roman"/>
           <w:b/>
@@ -1061,129 +1116,115 @@
     </w:p>
     <w:p>
       <w:pPr>
-        <w:pStyle w:val="Normal"/>
         <w:tabs>
-          <w:tab w:val="clear" w:pos="720"/>
-          <w:tab w:val="left" w:pos="4580" w:leader="none"/>
+          <w:tab w:val="left" w:pos="4580"/>
         </w:tabs>
-        <w:spacing w:lineRule="auto" w:line="240" w:before="0" w:after="0"/>
-        <w:rPr>
-          <w:rFonts w:cs="Times New Roman"/>
-          <w:bCs/>
-          <w:iCs/>
-          <w:sz w:val="20"/>
-          <w:szCs w:val="20"/>
-        </w:rPr>
-      </w:pPr>
-      <w:r>
-        <w:rPr>
-          <w:rFonts w:cs="Times New Roman"/>
-          <w:bCs/>
-          <w:iCs/>
-          <w:sz w:val="20"/>
-          <w:szCs w:val="20"/>
-        </w:rPr>
-        <w:t xml:space="preserve">Research Assistant | University of Maryland, Baltimore County | Baltimore, MD | Sep 2016 – Feb 2018</w:t>
-      </w:r>
-      <w:r>
-        <w:br/>
-      </w:r>
-      <w:r>
-        <w:rPr>
-          <w:rFonts w:cs="Times New Roman"/>
-          <w:bCs/>
-          <w:iCs/>
-          <w:sz w:val="20"/>
-          <w:szCs w:val="20"/>
-        </w:rPr>
-        <w:t xml:space="preserve">• Assisted in developing predictive models for cybersecurity anomaly detection using supervised learning and NLP techniques.</w:t>
-      </w:r>
-      <w:r>
-        <w:br/>
-      </w:r>
-      <w:r>
-        <w:rPr>
-          <w:rFonts w:cs="Times New Roman"/>
-          <w:bCs/>
-          <w:iCs/>
-          <w:sz w:val="20"/>
-          <w:szCs w:val="20"/>
-        </w:rPr>
-        <w:t xml:space="preserve">• Implemented data preprocessing and feature extraction pipelines in Python, leveraging Pandas and NumPy for large-scale datasets.</w:t>
-      </w:r>
-      <w:r>
-        <w:br/>
-      </w:r>
-      <w:r>
-        <w:rPr>
-          <w:rFonts w:cs="Times New Roman"/>
-          <w:bCs/>
-          <w:iCs/>
-          <w:sz w:val="20"/>
-          <w:szCs w:val="20"/>
-        </w:rPr>
-        <w:t xml:space="preserve">• Experimented with early deep learning architectures and contributed to performance benchmarking and documentation.</w:t>
-      </w:r>
-      <w:r>
-        <w:br/>
-      </w:r>
-      <w:r>
-        <w:rPr>
-          <w:rFonts w:cs="Times New Roman"/>
-          <w:bCs/>
-          <w:iCs/>
-          <w:sz w:val="20"/>
-          <w:szCs w:val="20"/>
-        </w:rPr>
-        <w:t xml:space="preserve">• Used Git for version control and collaborated with faculty and graduate researchers in structured code reviews.</w:t>
-      </w:r>
-      <w:r>
-        <w:br/>
-      </w:r>
-      <w:r>
-        <w:rPr>
-          <w:rFonts w:cs="Times New Roman"/>
-          <w:bCs/>
-          <w:iCs/>
-          <w:sz w:val="20"/>
-          <w:szCs w:val="20"/>
-        </w:rPr>
-        <w:t xml:space="preserve">Technologies &amp; Skills: Python · scikit-learn · TensorFlow · NLP · Data Preprocessing · Git</w:t>
-      </w:r>
-    </w:p>
-    <w:p>
-      <w:pPr>
-        <w:pStyle w:val="Normal"/>
+        <w:spacing w:after="0" w:line="240" w:lineRule="auto"/>
+        <w:rPr>
+          <w:rFonts w:cs="Times New Roman"/>
+          <w:bCs/>
+          <w:iCs/>
+          <w:sz w:val="20"/>
+          <w:szCs w:val="20"/>
+        </w:rPr>
+      </w:pPr>
+      <w:r>
+        <w:lastRenderedPageBreak/>
+        <w:br/>
+      </w:r>
+      <w:r>
+        <w:rPr>
+          <w:rFonts w:cs="Times New Roman"/>
+          <w:bCs/>
+          <w:iCs/>
+          <w:sz w:val="20"/>
+          <w:szCs w:val="20"/>
+        </w:rPr>
+        <w:t>• Assisted in developing predictive models for cybersecurity anomaly detection using supervised learning and NLP techniques.</w:t>
+      </w:r>
+      <w:r>
+        <w:br/>
+      </w:r>
+      <w:r>
+        <w:rPr>
+          <w:rFonts w:cs="Times New Roman"/>
+          <w:bCs/>
+          <w:iCs/>
+          <w:sz w:val="20"/>
+          <w:szCs w:val="20"/>
+        </w:rPr>
+        <w:t>• Implemented data preprocessing and feature extraction pipelines in Python, leveraging Pandas and NumPy for large-scale datasets.</w:t>
+      </w:r>
+      <w:r>
+        <w:br/>
+      </w:r>
+      <w:r>
+        <w:rPr>
+          <w:rFonts w:cs="Times New Roman"/>
+          <w:bCs/>
+          <w:iCs/>
+          <w:sz w:val="20"/>
+          <w:szCs w:val="20"/>
+        </w:rPr>
+        <w:t>• Experimented with early deep learning architectures and contributed to performance benchmarking and documentation.</w:t>
+      </w:r>
+      <w:r>
+        <w:br/>
+      </w:r>
+      <w:r>
+        <w:rPr>
+          <w:rFonts w:cs="Times New Roman"/>
+          <w:bCs/>
+          <w:iCs/>
+          <w:sz w:val="20"/>
+          <w:szCs w:val="20"/>
+        </w:rPr>
+        <w:t>• Used Git for version control and collaborated with faculty and graduate researchers in structured code reviews.</w:t>
+      </w:r>
+      <w:r>
+        <w:br/>
+      </w:r>
+      <w:r>
+        <w:rPr>
+          <w:rFonts w:cs="Times New Roman"/>
+          <w:bCs/>
+          <w:iCs/>
+          <w:sz w:val="20"/>
+          <w:szCs w:val="20"/>
+        </w:rPr>
+        <w:t>Technologies &amp; Skills: Python · scikit-learn · TensorFlow · NLP · Data Preprocessing · Git</w:t>
+      </w:r>
+    </w:p>
+    <w:p>
+      <w:pPr>
         <w:tabs>
-          <w:tab w:val="clear" w:pos="720"/>
-          <w:tab w:val="left" w:pos="4580" w:leader="none"/>
+          <w:tab w:val="left" w:pos="4580"/>
         </w:tabs>
-        <w:spacing w:lineRule="auto" w:line="240" w:before="0" w:after="0"/>
-        <w:rPr>
-          <w:rFonts w:cs="Times New Roman"/>
-          <w:bCs/>
-          <w:iCs/>
-          <w:sz w:val="20"/>
-          <w:szCs w:val="20"/>
-        </w:rPr>
-      </w:pPr>
-      <w:r>
-        <w:rPr/>
+        <w:spacing w:after="0" w:line="240" w:lineRule="auto"/>
+        <w:rPr>
+          <w:rFonts w:cs="Times New Roman"/>
+          <w:bCs/>
+          <w:iCs/>
+          <w:sz w:val="20"/>
+          <w:szCs w:val="20"/>
+        </w:rPr>
+      </w:pPr>
+      <w:r>
+        <w:rPr>
+          <w:noProof/>
+        </w:rPr>
         <mc:AlternateContent>
           <mc:Choice Requires="wps">
             <w:drawing>
-              <wp:inline distT="0" distB="0" distL="0" distR="0">
+              <wp:inline distT="0" distB="0" distL="0" distR="0" wp14:anchorId="5303F6F9" wp14:editId="5A26802A">
                 <wp:extent cx="6858000" cy="9525"/>
                 <wp:effectExtent l="0" t="0" r="0" b="0"/>
-                <wp:docPr id="11" name=""/>
+                <wp:docPr id="11" name="Rectangle 11"/>
+                <wp:cNvGraphicFramePr/>
                 <a:graphic xmlns:a="http://schemas.openxmlformats.org/drawingml/2006/main">
                   <a:graphicData uri="http://schemas.microsoft.com/office/word/2010/wordprocessingShape">
                     <wps:wsp>
                       <wps:cNvSpPr/>
-                      <wps:nvSpPr>
-                        <wps:cNvPr id="12" name=""/>
-                        <wps:cNvSpPr/>
-                      </wps:nvSpPr>
                       <wps:spPr>
                         <a:xfrm>
                           <a:off x="0" y="0"/>
@@ -1193,7 +1234,7 @@
                           <a:avLst/>
                         </a:prstGeom>
                         <a:solidFill>
-                          <a:srgbClr val="a0a0a0"/>
+                          <a:srgbClr val="A0A0A0"/>
                         </a:solidFill>
                         <a:ln w="0">
                           <a:noFill/>
@@ -1203,9 +1244,6 @@
                     </wps:wsp>
                   </a:graphicData>
                 </a:graphic>
-                <wp14:sizeRelH relativeFrom="page">
-                  <wp14:pctWidth>100000</wp14:pctWidth>
-                </wp14:sizeRelH>
               </wp:inline>
             </w:drawing>
           </mc:Choice>
@@ -1224,21 +1262,17 @@
     <w:p>
       <w:pPr>
         <w:pStyle w:val="Heading2"/>
-        <w:rPr/>
-      </w:pPr>
-      <w:r>
-        <w:rPr/>
+      </w:pPr>
+      <w:r>
         <w:t>EDUCATION</w:t>
       </w:r>
     </w:p>
     <w:p>
       <w:pPr>
-        <w:pStyle w:val="Normal"/>
         <w:tabs>
-          <w:tab w:val="clear" w:pos="720"/>
-          <w:tab w:val="left" w:pos="4580" w:leader="none"/>
+          <w:tab w:val="left" w:pos="4580"/>
         </w:tabs>
-        <w:spacing w:lineRule="auto" w:line="240" w:before="0" w:after="0"/>
+        <w:spacing w:after="0" w:line="240" w:lineRule="auto"/>
         <w:rPr>
           <w:rFonts w:cs="Times New Roman"/>
           <w:bCs/>
@@ -1256,18 +1290,25 @@
           <w:szCs w:val="20"/>
         </w:rPr>
         <w:t>Master’s degree in Computer Science</w:t>
+      </w:r>
+      <w:r>
+        <w:rPr>
+          <w:rFonts w:cs="Times New Roman"/>
+          <w:bCs/>
+          <w:iCs/>
+          <w:sz w:val="20"/>
+          <w:szCs w:val="20"/>
+        </w:rPr>
         <w:br/>
         <w:t>University of Maryland – College Park, MD | 2018 – 2020</w:t>
       </w:r>
     </w:p>
     <w:p>
       <w:pPr>
-        <w:pStyle w:val="Normal"/>
         <w:tabs>
-          <w:tab w:val="clear" w:pos="720"/>
-          <w:tab w:val="left" w:pos="4580" w:leader="none"/>
+          <w:tab w:val="left" w:pos="4580"/>
         </w:tabs>
-        <w:spacing w:lineRule="auto" w:line="240" w:before="0" w:after="0"/>
+        <w:spacing w:after="0" w:line="240" w:lineRule="auto"/>
         <w:rPr>
           <w:rFonts w:cs="Times New Roman"/>
           <w:bCs/>
@@ -1285,85 +1326,100 @@
           <w:szCs w:val="20"/>
         </w:rPr>
         <w:t>Bachelor’s degree in Computer Science</w:t>
+      </w:r>
+      <w:r>
+        <w:rPr>
+          <w:rFonts w:cs="Times New Roman"/>
+          <w:bCs/>
+          <w:iCs/>
+          <w:sz w:val="20"/>
+          <w:szCs w:val="20"/>
+        </w:rPr>
         <w:br/>
         <w:t>University of Maryland, Baltimore County – Baltimore, MD | 2013 – 2017</w:t>
       </w:r>
     </w:p>
     <w:p>
       <w:pPr>
-        <w:pStyle w:val="Normal"/>
         <w:tabs>
-          <w:tab w:val="clear" w:pos="720"/>
-          <w:tab w:val="left" w:pos="4580" w:leader="none"/>
+          <w:tab w:val="left" w:pos="4580"/>
         </w:tabs>
-        <w:spacing w:lineRule="auto" w:line="240" w:before="0" w:after="0"/>
-        <w:rPr>
-          <w:rFonts w:cs="Times New Roman"/>
-          <w:bCs/>
-          <w:iCs/>
-          <w:sz w:val="20"/>
-          <w:szCs w:val="20"/>
-        </w:rPr>
-      </w:pPr>
-      <w:r>
-        <w:rPr>
-          <w:rFonts w:cs="Times New Roman"/>
-          <w:bCs/>
-          <w:iCs/>
-          <w:sz w:val="20"/>
-          <w:szCs w:val="20"/>
-        </w:rPr>
-      </w:r>
+        <w:spacing w:after="0" w:line="240" w:lineRule="auto"/>
+        <w:rPr>
+          <w:rFonts w:cs="Times New Roman"/>
+          <w:bCs/>
+          <w:iCs/>
+          <w:sz w:val="20"/>
+          <w:szCs w:val="20"/>
+        </w:rPr>
+      </w:pPr>
     </w:p>
     <w:sectPr>
-      <w:footerReference w:type="even" r:id="rId3"/>
-      <w:footerReference w:type="default" r:id="rId4"/>
-      <w:footerReference w:type="first" r:id="rId5"/>
-      <w:type w:val="nextPage"/>
+      <w:footerReference w:type="even" r:id="rId9"/>
+      <w:footerReference w:type="default" r:id="rId10"/>
+      <w:footerReference w:type="first" r:id="rId11"/>
       <w:pgSz w:w="12240" w:h="15840"/>
-      <w:pgMar w:left="720" w:right="720" w:gutter="0" w:header="0" w:top="720" w:footer="284" w:bottom="720"/>
-      <w:pgNumType w:fmt="decimal"/>
-      <w:formProt w:val="false"/>
-      <w:textDirection w:val="lrTb"/>
-      <w:docGrid w:type="default" w:linePitch="360" w:charSpace="0"/>
+      <w:pgMar w:top="720" w:right="720" w:bottom="720" w:left="720" w:header="0" w:footer="284" w:gutter="0"/>
+      <w:cols w:space="720"/>
+      <w:formProt w:val="0"/>
+      <w:docGrid w:linePitch="360"/>
     </w:sectPr>
   </w:body>
 </w:document>
 </file>
 
+<file path=word/endnotes.xml><?xml version="1.0" encoding="utf-8"?>
+<w:endnotes xmlns:wpc="http://schemas.microsoft.com/office/word/2010/wordprocessingCanvas" xmlns:cx="http://schemas.microsoft.com/office/drawing/2014/chartex" xmlns:cx1="http://schemas.microsoft.com/office/drawing/2015/9/8/chartex" xmlns:cx2="http://schemas.microsoft.com/office/drawing/2015/10/21/chartex" xmlns:cx3="http://schemas.microsoft.com/office/drawing/2016/5/9/chartex" xmlns:cx4="http://schemas.microsoft.com/office/drawing/2016/5/10/chartex" xmlns:cx5="http://schemas.microsoft.com/office/drawing/2016/5/11/chartex" xmlns:cx6="http://schemas.microsoft.com/office/drawing/2016/5/12/chartex" xmlns:cx7="http://schemas.microsoft.com/office/drawing/2016/5/13/chartex" xmlns:cx8="http://schemas.microsoft.com/office/drawing/2016/5/14/chartex" xmlns:mc="http://schemas.openxmlformats.org/markup-compatibility/2006" xmlns:aink="http://schemas.microsoft.com/office/drawing/2016/ink" xmlns:am3d="http://schemas.microsoft.com/office/drawing/2017/model3d" xmlns:o="urn:schemas-microsoft-com:office:office" xmlns:oel="http://schemas.microsoft.com/office/2019/extlst" xmlns:r="http://schemas.openxmlformats.org/officeDocument/2006/relationships" xmlns:m="http://schemas.openxmlformats.org/officeDocument/2006/math" xmlns:v="urn:schemas-microsoft-com:vml" xmlns:wp14="http://schemas.microsoft.com/office/word/2010/wordprocessingDrawing" xmlns:wp="http://schemas.openxmlformats.org/drawingml/2006/wordprocessingDrawing" xmlns:w10="urn:schemas-microsoft-com:office:word" xmlns:w="http://schemas.openxmlformats.org/wordprocessingml/2006/main" xmlns:w14="http://schemas.microsoft.com/office/word/2010/wordml" xmlns:w15="http://schemas.microsoft.com/office/word/2012/wordml" xmlns:w16cex="http://schemas.microsoft.com/office/word/2018/wordml/cex" xmlns:w16cid="http://schemas.microsoft.com/office/word/2016/wordml/cid" xmlns:w16="http://schemas.microsoft.com/office/word/2018/wordml" xmlns:w16du="http://schemas.microsoft.com/office/word/2023/wordml/word16du" xmlns:w16sdtdh="http://schemas.microsoft.com/office/word/2020/wordml/sdtdatahash" xmlns:w16sdtfl="http://schemas.microsoft.com/office/word/2024/wordml/sdtformatlock" xmlns:w16se="http://schemas.microsoft.com/office/word/2015/wordml/symex" xmlns:wpg="http://schemas.microsoft.com/office/word/2010/wordprocessingGroup" xmlns:wpi="http://schemas.microsoft.com/office/word/2010/wordprocessingInk" xmlns:wne="http://schemas.microsoft.com/office/word/2006/wordml" xmlns:wps="http://schemas.microsoft.com/office/word/2010/wordprocessingShape" mc:Ignorable="w14 w15 w16se w16cid w16 w16cex w16sdtdh w16sdtfl w16du wp14">
+  <w:endnote w:type="separator" w:id="-1">
+    <w:p>
+      <w:pPr>
+        <w:spacing w:after="0" w:line="240" w:lineRule="auto"/>
+      </w:pPr>
+      <w:r>
+        <w:separator/>
+      </w:r>
+    </w:p>
+  </w:endnote>
+  <w:endnote w:type="continuationSeparator" w:id="0">
+    <w:p>
+      <w:pPr>
+        <w:spacing w:after="0" w:line="240" w:lineRule="auto"/>
+      </w:pPr>
+      <w:r>
+        <w:continuationSeparator/>
+      </w:r>
+    </w:p>
+  </w:endnote>
+</w:endnotes>
+</file>
+
 <file path=word/footer1.xml><?xml version="1.0" encoding="utf-8"?>
-<w:ftr xmlns:o="urn:schemas-microsoft-com:office:office" xmlns:r="http://schemas.openxmlformats.org/officeDocument/2006/relationships" xmlns:v="urn:schemas-microsoft-com:vml" xmlns:w="http://schemas.openxmlformats.org/wordprocessingml/2006/main" xmlns:w10="urn:schemas-microsoft-com:office:word" xmlns:wp="http://schemas.openxmlformats.org/drawingml/2006/wordprocessingDrawing" xmlns:wps="http://schemas.microsoft.com/office/word/2010/wordprocessingShape" xmlns:wpg="http://schemas.microsoft.com/office/word/2010/wordprocessingGroup" xmlns:mc="http://schemas.openxmlformats.org/markup-compatibility/2006" xmlns:wp14="http://schemas.microsoft.com/office/word/2010/wordprocessingDrawing" xmlns:w14="http://schemas.microsoft.com/office/word/2010/wordml" xmlns:w15="http://schemas.microsoft.com/office/word/2012/wordml" mc:Ignorable="w14 wp14 w15">
+<w:ftr xmlns:wpc="http://schemas.microsoft.com/office/word/2010/wordprocessingCanvas" xmlns:cx="http://schemas.microsoft.com/office/drawing/2014/chartex" xmlns:cx1="http://schemas.microsoft.com/office/drawing/2015/9/8/chartex" xmlns:cx2="http://schemas.microsoft.com/office/drawing/2015/10/21/chartex" xmlns:cx3="http://schemas.microsoft.com/office/drawing/2016/5/9/chartex" xmlns:cx4="http://schemas.microsoft.com/office/drawing/2016/5/10/chartex" xmlns:cx5="http://schemas.microsoft.com/office/drawing/2016/5/11/chartex" xmlns:cx6="http://schemas.microsoft.com/office/drawing/2016/5/12/chartex" xmlns:cx7="http://schemas.microsoft.com/office/drawing/2016/5/13/chartex" xmlns:cx8="http://schemas.microsoft.com/office/drawing/2016/5/14/chartex" xmlns:mc="http://schemas.openxmlformats.org/markup-compatibility/2006" xmlns:aink="http://schemas.microsoft.com/office/drawing/2016/ink" xmlns:am3d="http://schemas.microsoft.com/office/drawing/2017/model3d" xmlns:o="urn:schemas-microsoft-com:office:office" xmlns:oel="http://schemas.microsoft.com/office/2019/extlst" xmlns:r="http://schemas.openxmlformats.org/officeDocument/2006/relationships" xmlns:m="http://schemas.openxmlformats.org/officeDocument/2006/math" xmlns:v="urn:schemas-microsoft-com:vml" xmlns:wp14="http://schemas.microsoft.com/office/word/2010/wordprocessingDrawing" xmlns:wp="http://schemas.openxmlformats.org/drawingml/2006/wordprocessingDrawing" xmlns:w10="urn:schemas-microsoft-com:office:word" xmlns:w="http://schemas.openxmlformats.org/wordprocessingml/2006/main" xmlns:w14="http://schemas.microsoft.com/office/word/2010/wordml" xmlns:w15="http://schemas.microsoft.com/office/word/2012/wordml" xmlns:w16cex="http://schemas.microsoft.com/office/word/2018/wordml/cex" xmlns:w16cid="http://schemas.microsoft.com/office/word/2016/wordml/cid" xmlns:w16="http://schemas.microsoft.com/office/word/2018/wordml" xmlns:w16du="http://schemas.microsoft.com/office/word/2023/wordml/word16du" xmlns:w16sdtdh="http://schemas.microsoft.com/office/word/2020/wordml/sdtdatahash" xmlns:w16sdtfl="http://schemas.microsoft.com/office/word/2024/wordml/sdtformatlock" xmlns:w16se="http://schemas.microsoft.com/office/word/2015/wordml/symex" xmlns:wpg="http://schemas.microsoft.com/office/word/2010/wordprocessingGroup" xmlns:wpi="http://schemas.microsoft.com/office/word/2010/wordprocessingInk" xmlns:wne="http://schemas.microsoft.com/office/word/2006/wordml" xmlns:wps="http://schemas.microsoft.com/office/word/2010/wordprocessingShape" mc:Ignorable="w14 w15 w16se w16cid w16 w16cex w16sdtdh w16sdtfl w16du wp14">
   <w:p>
     <w:pPr>
       <w:pStyle w:val="Footer"/>
-      <w:rPr/>
     </w:pPr>
-    <w:r>
-      <w:rPr/>
-    </w:r>
   </w:p>
 </w:ftr>
 </file>
 
 <file path=word/footer2.xml><?xml version="1.0" encoding="utf-8"?>
-<w:ftr xmlns:o="urn:schemas-microsoft-com:office:office" xmlns:r="http://schemas.openxmlformats.org/officeDocument/2006/relationships" xmlns:v="urn:schemas-microsoft-com:vml" xmlns:w="http://schemas.openxmlformats.org/wordprocessingml/2006/main" xmlns:w10="urn:schemas-microsoft-com:office:word" xmlns:wp="http://schemas.openxmlformats.org/drawingml/2006/wordprocessingDrawing" xmlns:wps="http://schemas.microsoft.com/office/word/2010/wordprocessingShape" xmlns:wpg="http://schemas.microsoft.com/office/word/2010/wordprocessingGroup" xmlns:mc="http://schemas.openxmlformats.org/markup-compatibility/2006" xmlns:wp14="http://schemas.microsoft.com/office/word/2010/wordprocessingDrawing" xmlns:w14="http://schemas.microsoft.com/office/word/2010/wordml" xmlns:w15="http://schemas.microsoft.com/office/word/2012/wordml" mc:Ignorable="w14 wp14 w15">
+<w:ftr xmlns:wpc="http://schemas.microsoft.com/office/word/2010/wordprocessingCanvas" xmlns:cx="http://schemas.microsoft.com/office/drawing/2014/chartex" xmlns:cx1="http://schemas.microsoft.com/office/drawing/2015/9/8/chartex" xmlns:cx2="http://schemas.microsoft.com/office/drawing/2015/10/21/chartex" xmlns:cx3="http://schemas.microsoft.com/office/drawing/2016/5/9/chartex" xmlns:cx4="http://schemas.microsoft.com/office/drawing/2016/5/10/chartex" xmlns:cx5="http://schemas.microsoft.com/office/drawing/2016/5/11/chartex" xmlns:cx6="http://schemas.microsoft.com/office/drawing/2016/5/12/chartex" xmlns:cx7="http://schemas.microsoft.com/office/drawing/2016/5/13/chartex" xmlns:cx8="http://schemas.microsoft.com/office/drawing/2016/5/14/chartex" xmlns:mc="http://schemas.openxmlformats.org/markup-compatibility/2006" xmlns:aink="http://schemas.microsoft.com/office/drawing/2016/ink" xmlns:am3d="http://schemas.microsoft.com/office/drawing/2017/model3d" xmlns:o="urn:schemas-microsoft-com:office:office" xmlns:oel="http://schemas.microsoft.com/office/2019/extlst" xmlns:r="http://schemas.openxmlformats.org/officeDocument/2006/relationships" xmlns:m="http://schemas.openxmlformats.org/officeDocument/2006/math" xmlns:v="urn:schemas-microsoft-com:vml" xmlns:wp14="http://schemas.microsoft.com/office/word/2010/wordprocessingDrawing" xmlns:wp="http://schemas.openxmlformats.org/drawingml/2006/wordprocessingDrawing" xmlns:w10="urn:schemas-microsoft-com:office:word" xmlns:w="http://schemas.openxmlformats.org/wordprocessingml/2006/main" xmlns:w14="http://schemas.microsoft.com/office/word/2010/wordml" xmlns:w15="http://schemas.microsoft.com/office/word/2012/wordml" xmlns:w16cex="http://schemas.microsoft.com/office/word/2018/wordml/cex" xmlns:w16cid="http://schemas.microsoft.com/office/word/2016/wordml/cid" xmlns:w16="http://schemas.microsoft.com/office/word/2018/wordml" xmlns:w16du="http://schemas.microsoft.com/office/word/2023/wordml/word16du" xmlns:w16sdtdh="http://schemas.microsoft.com/office/word/2020/wordml/sdtdatahash" xmlns:w16sdtfl="http://schemas.microsoft.com/office/word/2024/wordml/sdtformatlock" xmlns:w16se="http://schemas.microsoft.com/office/word/2015/wordml/symex" xmlns:wpg="http://schemas.microsoft.com/office/word/2010/wordprocessingGroup" xmlns:wpi="http://schemas.microsoft.com/office/word/2010/wordprocessingInk" xmlns:wne="http://schemas.microsoft.com/office/word/2006/wordml" xmlns:wps="http://schemas.microsoft.com/office/word/2010/wordprocessingShape" mc:Ignorable="w14 w15 w16se w16cid w16 w16cex w16sdtdh w16sdtfl w16du wp14">
   <w:sdt>
     <w:sdtPr>
+      <w:id w:val="-1769616900"/>
       <w:docPartObj>
         <w:docPartGallery w:val="AutoText"/>
-        <w:docPartGallery w:val="AutoText"/>
       </w:docPartObj>
-      <w:id w:val="-1769616900"/>
     </w:sdtPr>
+    <w:sdtEndPr/>
     <w:sdtContent>
       <w:p>
         <w:pPr>
           <w:pStyle w:val="Footer"/>
           <w:jc w:val="right"/>
-          <w:rPr/>
         </w:pPr>
         <w:r>
-          <w:rPr/>
           <w:t xml:space="preserve">Page </w:t>
         </w:r>
         <w:r>
@@ -1377,37 +1433,36 @@
         <w:r>
           <w:rPr>
             <w:b/>
+            <w:bCs/>
             <w:szCs w:val="24"/>
-            <w:bCs/>
           </w:rPr>
           <w:instrText xml:space="preserve"> PAGE </w:instrText>
         </w:r>
         <w:r>
           <w:rPr>
             <w:b/>
+            <w:bCs/>
             <w:szCs w:val="24"/>
-            <w:bCs/>
           </w:rPr>
           <w:fldChar w:fldCharType="separate"/>
         </w:r>
         <w:r>
           <w:rPr>
             <w:b/>
+            <w:bCs/>
             <w:szCs w:val="24"/>
-            <w:bCs/>
           </w:rPr>
           <w:t>1</w:t>
         </w:r>
         <w:r>
           <w:rPr>
             <w:b/>
+            <w:bCs/>
             <w:szCs w:val="24"/>
-            <w:bCs/>
           </w:rPr>
           <w:fldChar w:fldCharType="end"/>
         </w:r>
         <w:r>
-          <w:rPr/>
           <w:t xml:space="preserve"> of </w:t>
         </w:r>
         <w:r>
@@ -1421,32 +1476,32 @@
         <w:r>
           <w:rPr>
             <w:b/>
+            <w:bCs/>
             <w:szCs w:val="24"/>
-            <w:bCs/>
           </w:rPr>
           <w:instrText xml:space="preserve"> NUMPAGES </w:instrText>
         </w:r>
         <w:r>
           <w:rPr>
             <w:b/>
+            <w:bCs/>
             <w:szCs w:val="24"/>
-            <w:bCs/>
           </w:rPr>
           <w:fldChar w:fldCharType="separate"/>
         </w:r>
         <w:r>
           <w:rPr>
             <w:b/>
+            <w:bCs/>
             <w:szCs w:val="24"/>
-            <w:bCs/>
           </w:rPr>
           <w:t>1</w:t>
         </w:r>
         <w:r>
           <w:rPr>
             <w:b/>
+            <w:bCs/>
             <w:szCs w:val="24"/>
-            <w:bCs/>
           </w:rPr>
           <w:fldChar w:fldCharType="end"/>
         </w:r>
@@ -1457,34 +1512,28 @@
     <w:pPr>
       <w:pStyle w:val="Footer"/>
       <w:jc w:val="right"/>
-      <w:rPr/>
     </w:pPr>
-    <w:r>
-      <w:rPr/>
-    </w:r>
   </w:p>
 </w:ftr>
 </file>
 
 <file path=word/footer3.xml><?xml version="1.0" encoding="utf-8"?>
-<w:ftr xmlns:o="urn:schemas-microsoft-com:office:office" xmlns:r="http://schemas.openxmlformats.org/officeDocument/2006/relationships" xmlns:v="urn:schemas-microsoft-com:vml" xmlns:w="http://schemas.openxmlformats.org/wordprocessingml/2006/main" xmlns:w10="urn:schemas-microsoft-com:office:word" xmlns:wp="http://schemas.openxmlformats.org/drawingml/2006/wordprocessingDrawing" xmlns:wps="http://schemas.microsoft.com/office/word/2010/wordprocessingShape" xmlns:wpg="http://schemas.microsoft.com/office/word/2010/wordprocessingGroup" xmlns:mc="http://schemas.openxmlformats.org/markup-compatibility/2006" xmlns:wp14="http://schemas.microsoft.com/office/word/2010/wordprocessingDrawing" xmlns:w14="http://schemas.microsoft.com/office/word/2010/wordml" xmlns:w15="http://schemas.microsoft.com/office/word/2012/wordml" mc:Ignorable="w14 wp14 w15">
+<w:ftr xmlns:wpc="http://schemas.microsoft.com/office/word/2010/wordprocessingCanvas" xmlns:cx="http://schemas.microsoft.com/office/drawing/2014/chartex" xmlns:cx1="http://schemas.microsoft.com/office/drawing/2015/9/8/chartex" xmlns:cx2="http://schemas.microsoft.com/office/drawing/2015/10/21/chartex" xmlns:cx3="http://schemas.microsoft.com/office/drawing/2016/5/9/chartex" xmlns:cx4="http://schemas.microsoft.com/office/drawing/2016/5/10/chartex" xmlns:cx5="http://schemas.microsoft.com/office/drawing/2016/5/11/chartex" xmlns:cx6="http://schemas.microsoft.com/office/drawing/2016/5/12/chartex" xmlns:cx7="http://schemas.microsoft.com/office/drawing/2016/5/13/chartex" xmlns:cx8="http://schemas.microsoft.com/office/drawing/2016/5/14/chartex" xmlns:mc="http://schemas.openxmlformats.org/markup-compatibility/2006" xmlns:aink="http://schemas.microsoft.com/office/drawing/2016/ink" xmlns:am3d="http://schemas.microsoft.com/office/drawing/2017/model3d" xmlns:o="urn:schemas-microsoft-com:office:office" xmlns:oel="http://schemas.microsoft.com/office/2019/extlst" xmlns:r="http://schemas.openxmlformats.org/officeDocument/2006/relationships" xmlns:m="http://schemas.openxmlformats.org/officeDocument/2006/math" xmlns:v="urn:schemas-microsoft-com:vml" xmlns:wp14="http://schemas.microsoft.com/office/word/2010/wordprocessingDrawing" xmlns:wp="http://schemas.openxmlformats.org/drawingml/2006/wordprocessingDrawing" xmlns:w10="urn:schemas-microsoft-com:office:word" xmlns:w="http://schemas.openxmlformats.org/wordprocessingml/2006/main" xmlns:w14="http://schemas.microsoft.com/office/word/2010/wordml" xmlns:w15="http://schemas.microsoft.com/office/word/2012/wordml" xmlns:w16cex="http://schemas.microsoft.com/office/word/2018/wordml/cex" xmlns:w16cid="http://schemas.microsoft.com/office/word/2016/wordml/cid" xmlns:w16="http://schemas.microsoft.com/office/word/2018/wordml" xmlns:w16du="http://schemas.microsoft.com/office/word/2023/wordml/word16du" xmlns:w16sdtdh="http://schemas.microsoft.com/office/word/2020/wordml/sdtdatahash" xmlns:w16sdtfl="http://schemas.microsoft.com/office/word/2024/wordml/sdtformatlock" xmlns:w16se="http://schemas.microsoft.com/office/word/2015/wordml/symex" xmlns:wpg="http://schemas.microsoft.com/office/word/2010/wordprocessingGroup" xmlns:wpi="http://schemas.microsoft.com/office/word/2010/wordprocessingInk" xmlns:wne="http://schemas.microsoft.com/office/word/2006/wordml" xmlns:wps="http://schemas.microsoft.com/office/word/2010/wordprocessingShape" mc:Ignorable="w14 w15 w16se w16cid w16 w16cex w16sdtdh w16sdtfl w16du wp14">
   <w:sdt>
     <w:sdtPr>
+      <w:id w:val="116880489"/>
       <w:docPartObj>
         <w:docPartGallery w:val="AutoText"/>
-        <w:docPartGallery w:val="AutoText"/>
       </w:docPartObj>
-      <w:id w:val="-1769616900"/>
     </w:sdtPr>
+    <w:sdtEndPr/>
     <w:sdtContent>
       <w:p>
         <w:pPr>
           <w:pStyle w:val="Footer"/>
           <w:jc w:val="right"/>
-          <w:rPr/>
         </w:pPr>
         <w:r>
-          <w:rPr/>
           <w:t xml:space="preserve">Page </w:t>
         </w:r>
         <w:r>
@@ -1498,37 +1547,36 @@
         <w:r>
           <w:rPr>
             <w:b/>
+            <w:bCs/>
             <w:szCs w:val="24"/>
-            <w:bCs/>
           </w:rPr>
           <w:instrText xml:space="preserve"> PAGE </w:instrText>
         </w:r>
         <w:r>
           <w:rPr>
             <w:b/>
+            <w:bCs/>
             <w:szCs w:val="24"/>
-            <w:bCs/>
           </w:rPr>
           <w:fldChar w:fldCharType="separate"/>
         </w:r>
         <w:r>
           <w:rPr>
             <w:b/>
+            <w:bCs/>
             <w:szCs w:val="24"/>
-            <w:bCs/>
           </w:rPr>
           <w:t>1</w:t>
         </w:r>
         <w:r>
           <w:rPr>
             <w:b/>
+            <w:bCs/>
             <w:szCs w:val="24"/>
-            <w:bCs/>
           </w:rPr>
           <w:fldChar w:fldCharType="end"/>
         </w:r>
         <w:r>
-          <w:rPr/>
           <w:t xml:space="preserve"> of </w:t>
         </w:r>
         <w:r>
@@ -1542,32 +1590,32 @@
         <w:r>
           <w:rPr>
             <w:b/>
+            <w:bCs/>
             <w:szCs w:val="24"/>
-            <w:bCs/>
           </w:rPr>
           <w:instrText xml:space="preserve"> NUMPAGES </w:instrText>
         </w:r>
         <w:r>
           <w:rPr>
             <w:b/>
+            <w:bCs/>
             <w:szCs w:val="24"/>
-            <w:bCs/>
           </w:rPr>
           <w:fldChar w:fldCharType="separate"/>
         </w:r>
         <w:r>
           <w:rPr>
             <w:b/>
+            <w:bCs/>
             <w:szCs w:val="24"/>
-            <w:bCs/>
           </w:rPr>
           <w:t>1</w:t>
         </w:r>
         <w:r>
           <w:rPr>
             <w:b/>
+            <w:bCs/>
             <w:szCs w:val="24"/>
-            <w:bCs/>
           </w:rPr>
           <w:fldChar w:fldCharType="end"/>
         </w:r>
@@ -1578,41 +1626,62 @@
     <w:pPr>
       <w:pStyle w:val="Footer"/>
       <w:jc w:val="right"/>
-      <w:rPr/>
     </w:pPr>
-    <w:r>
-      <w:rPr/>
-    </w:r>
   </w:p>
 </w:ftr>
 </file>
 
+<file path=word/footnotes.xml><?xml version="1.0" encoding="utf-8"?>
+<w:footnotes xmlns:wpc="http://schemas.microsoft.com/office/word/2010/wordprocessingCanvas" xmlns:cx="http://schemas.microsoft.com/office/drawing/2014/chartex" xmlns:cx1="http://schemas.microsoft.com/office/drawing/2015/9/8/chartex" xmlns:cx2="http://schemas.microsoft.com/office/drawing/2015/10/21/chartex" xmlns:cx3="http://schemas.microsoft.com/office/drawing/2016/5/9/chartex" xmlns:cx4="http://schemas.microsoft.com/office/drawing/2016/5/10/chartex" xmlns:cx5="http://schemas.microsoft.com/office/drawing/2016/5/11/chartex" xmlns:cx6="http://schemas.microsoft.com/office/drawing/2016/5/12/chartex" xmlns:cx7="http://schemas.microsoft.com/office/drawing/2016/5/13/chartex" xmlns:cx8="http://schemas.microsoft.com/office/drawing/2016/5/14/chartex" xmlns:mc="http://schemas.openxmlformats.org/markup-compatibility/2006" xmlns:aink="http://schemas.microsoft.com/office/drawing/2016/ink" xmlns:am3d="http://schemas.microsoft.com/office/drawing/2017/model3d" xmlns:o="urn:schemas-microsoft-com:office:office" xmlns:oel="http://schemas.microsoft.com/office/2019/extlst" xmlns:r="http://schemas.openxmlformats.org/officeDocument/2006/relationships" xmlns:m="http://schemas.openxmlformats.org/officeDocument/2006/math" xmlns:v="urn:schemas-microsoft-com:vml" xmlns:wp14="http://schemas.microsoft.com/office/word/2010/wordprocessingDrawing" xmlns:wp="http://schemas.openxmlformats.org/drawingml/2006/wordprocessingDrawing" xmlns:w10="urn:schemas-microsoft-com:office:word" xmlns:w="http://schemas.openxmlformats.org/wordprocessingml/2006/main" xmlns:w14="http://schemas.microsoft.com/office/word/2010/wordml" xmlns:w15="http://schemas.microsoft.com/office/word/2012/wordml" xmlns:w16cex="http://schemas.microsoft.com/office/word/2018/wordml/cex" xmlns:w16cid="http://schemas.microsoft.com/office/word/2016/wordml/cid" xmlns:w16="http://schemas.microsoft.com/office/word/2018/wordml" xmlns:w16du="http://schemas.microsoft.com/office/word/2023/wordml/word16du" xmlns:w16sdtdh="http://schemas.microsoft.com/office/word/2020/wordml/sdtdatahash" xmlns:w16sdtfl="http://schemas.microsoft.com/office/word/2024/wordml/sdtformatlock" xmlns:w16se="http://schemas.microsoft.com/office/word/2015/wordml/symex" xmlns:wpg="http://schemas.microsoft.com/office/word/2010/wordprocessingGroup" xmlns:wpi="http://schemas.microsoft.com/office/word/2010/wordprocessingInk" xmlns:wne="http://schemas.microsoft.com/office/word/2006/wordml" xmlns:wps="http://schemas.microsoft.com/office/word/2010/wordprocessingShape" mc:Ignorable="w14 w15 w16se w16cid w16 w16cex w16sdtdh w16sdtfl w16du wp14">
+  <w:footnote w:type="separator" w:id="-1">
+    <w:p>
+      <w:pPr>
+        <w:spacing w:after="0" w:line="240" w:lineRule="auto"/>
+      </w:pPr>
+      <w:r>
+        <w:separator/>
+      </w:r>
+    </w:p>
+  </w:footnote>
+  <w:footnote w:type="continuationSeparator" w:id="0">
+    <w:p>
+      <w:pPr>
+        <w:spacing w:after="0" w:line="240" w:lineRule="auto"/>
+      </w:pPr>
+      <w:r>
+        <w:continuationSeparator/>
+      </w:r>
+    </w:p>
+  </w:footnote>
+</w:footnotes>
+</file>
+
 <file path=word/styles.xml><?xml version="1.0" encoding="utf-8"?>
-<w:styles xmlns:w="http://schemas.openxmlformats.org/wordprocessingml/2006/main" xmlns:w14="http://schemas.microsoft.com/office/word/2010/wordml" xmlns:mc="http://schemas.openxmlformats.org/markup-compatibility/2006" mc:Ignorable="w14">
+<w:styles xmlns:mc="http://schemas.openxmlformats.org/markup-compatibility/2006" xmlns:r="http://schemas.openxmlformats.org/officeDocument/2006/relationships" xmlns:w="http://schemas.openxmlformats.org/wordprocessingml/2006/main" xmlns:w14="http://schemas.microsoft.com/office/word/2010/wordml" xmlns:w15="http://schemas.microsoft.com/office/word/2012/wordml" xmlns:w16cex="http://schemas.microsoft.com/office/word/2018/wordml/cex" xmlns:w16cid="http://schemas.microsoft.com/office/word/2016/wordml/cid" xmlns:w16="http://schemas.microsoft.com/office/word/2018/wordml" xmlns:w16du="http://schemas.microsoft.com/office/word/2023/wordml/word16du" xmlns:w16sdtdh="http://schemas.microsoft.com/office/word/2020/wordml/sdtdatahash" xmlns:w16sdtfl="http://schemas.microsoft.com/office/word/2024/wordml/sdtformatlock" xmlns:w16se="http://schemas.microsoft.com/office/word/2015/wordml/symex" mc:Ignorable="w14 w15 w16se w16cid w16 w16cex w16sdtdh w16sdtfl w16du">
   <w:docDefaults>
     <w:rPrDefault>
       <w:rPr>
-        <w:rFonts w:ascii="Calibri" w:hAnsi="Calibri" w:eastAsia="Calibri" w:cs="Arial" w:asciiTheme="minorHAnsi" w:cstheme="minorBidi" w:eastAsiaTheme="minorHAnsi" w:hAnsiTheme="minorHAnsi"/>
+        <w:rFonts w:asciiTheme="minorHAnsi" w:eastAsiaTheme="minorHAnsi" w:hAnsiTheme="minorHAnsi" w:cstheme="minorBidi"/>
         <w:lang w:val="en-US" w:eastAsia="en-US" w:bidi="ar-SA"/>
       </w:rPr>
     </w:rPrDefault>
     <w:pPrDefault>
       <w:pPr>
-        <w:suppressAutoHyphens w:val="true"/>
+        <w:suppressAutoHyphens/>
       </w:pPr>
     </w:pPrDefault>
   </w:docDefaults>
   <w:latentStyles w:defLockedState="0" w:defUIPriority="99" w:defSemiHidden="0" w:defUnhideWhenUsed="0" w:defQFormat="0" w:count="376">
     <w:lsdException w:name="Normal" w:uiPriority="0" w:qFormat="1"/>
     <w:lsdException w:name="heading 1" w:uiPriority="9" w:qFormat="1"/>
-    <w:lsdException w:name="heading 2" w:uiPriority="9" w:semiHidden="1" w:unhideWhenUsed="1" w:qFormat="1"/>
-    <w:lsdException w:name="heading 3" w:uiPriority="9" w:semiHidden="1" w:unhideWhenUsed="1" w:qFormat="1"/>
-    <w:lsdException w:name="heading 4" w:uiPriority="9" w:semiHidden="1" w:unhideWhenUsed="1" w:qFormat="1"/>
-    <w:lsdException w:name="heading 5" w:uiPriority="9" w:semiHidden="1" w:unhideWhenUsed="1" w:qFormat="1"/>
-    <w:lsdException w:name="heading 6" w:uiPriority="9" w:semiHidden="1" w:unhideWhenUsed="1" w:qFormat="1"/>
-    <w:lsdException w:name="heading 7" w:uiPriority="9" w:semiHidden="1" w:unhideWhenUsed="1" w:qFormat="1"/>
-    <w:lsdException w:name="heading 8" w:uiPriority="9" w:semiHidden="1" w:unhideWhenUsed="1" w:qFormat="1"/>
-    <w:lsdException w:name="heading 9" w:uiPriority="9" w:semiHidden="1" w:unhideWhenUsed="1" w:qFormat="1"/>
+    <w:lsdException w:name="heading 2" w:semiHidden="1" w:uiPriority="9" w:unhideWhenUsed="1" w:qFormat="1"/>
+    <w:lsdException w:name="heading 3" w:semiHidden="1" w:uiPriority="9" w:unhideWhenUsed="1" w:qFormat="1"/>
+    <w:lsdException w:name="heading 4" w:semiHidden="1" w:uiPriority="9" w:unhideWhenUsed="1" w:qFormat="1"/>
+    <w:lsdException w:name="heading 5" w:semiHidden="1" w:uiPriority="9" w:unhideWhenUsed="1" w:qFormat="1"/>
+    <w:lsdException w:name="heading 6" w:semiHidden="1" w:uiPriority="9" w:unhideWhenUsed="1" w:qFormat="1"/>
+    <w:lsdException w:name="heading 7" w:semiHidden="1" w:uiPriority="9" w:unhideWhenUsed="1" w:qFormat="1"/>
+    <w:lsdException w:name="heading 8" w:semiHidden="1" w:uiPriority="9" w:unhideWhenUsed="1" w:qFormat="1"/>
+    <w:lsdException w:name="heading 9" w:semiHidden="1" w:uiPriority="9" w:unhideWhenUsed="1" w:qFormat="1"/>
     <w:lsdException w:name="index 1" w:semiHidden="1" w:unhideWhenUsed="1"/>
     <w:lsdException w:name="index 2" w:semiHidden="1" w:unhideWhenUsed="1"/>
     <w:lsdException w:name="index 3" w:semiHidden="1" w:unhideWhenUsed="1"/>
@@ -1622,22 +1691,22 @@
     <w:lsdException w:name="index 7" w:semiHidden="1" w:unhideWhenUsed="1"/>
     <w:lsdException w:name="index 8" w:semiHidden="1" w:unhideWhenUsed="1"/>
     <w:lsdException w:name="index 9" w:semiHidden="1" w:unhideWhenUsed="1"/>
-    <w:lsdException w:name="toc 1" w:uiPriority="39" w:semiHidden="1" w:unhideWhenUsed="1"/>
-    <w:lsdException w:name="toc 2" w:uiPriority="39" w:semiHidden="1" w:unhideWhenUsed="1"/>
-    <w:lsdException w:name="toc 3" w:uiPriority="39" w:semiHidden="1" w:unhideWhenUsed="1"/>
-    <w:lsdException w:name="toc 4" w:uiPriority="39" w:semiHidden="1" w:unhideWhenUsed="1"/>
-    <w:lsdException w:name="toc 5" w:uiPriority="39" w:semiHidden="1" w:unhideWhenUsed="1"/>
-    <w:lsdException w:name="toc 6" w:uiPriority="39" w:semiHidden="1" w:unhideWhenUsed="1"/>
-    <w:lsdException w:name="toc 7" w:uiPriority="39" w:semiHidden="1" w:unhideWhenUsed="1"/>
-    <w:lsdException w:name="toc 8" w:uiPriority="39" w:semiHidden="1" w:unhideWhenUsed="1"/>
-    <w:lsdException w:name="toc 9" w:uiPriority="39" w:semiHidden="1" w:unhideWhenUsed="1"/>
+    <w:lsdException w:name="toc 1" w:semiHidden="1" w:uiPriority="39" w:unhideWhenUsed="1"/>
+    <w:lsdException w:name="toc 2" w:semiHidden="1" w:uiPriority="39" w:unhideWhenUsed="1"/>
+    <w:lsdException w:name="toc 3" w:semiHidden="1" w:uiPriority="39" w:unhideWhenUsed="1"/>
+    <w:lsdException w:name="toc 4" w:semiHidden="1" w:uiPriority="39" w:unhideWhenUsed="1"/>
+    <w:lsdException w:name="toc 5" w:semiHidden="1" w:uiPriority="39" w:unhideWhenUsed="1"/>
+    <w:lsdException w:name="toc 6" w:semiHidden="1" w:uiPriority="39" w:unhideWhenUsed="1"/>
+    <w:lsdException w:name="toc 7" w:semiHidden="1" w:uiPriority="39" w:unhideWhenUsed="1"/>
+    <w:lsdException w:name="toc 8" w:semiHidden="1" w:uiPriority="39" w:unhideWhenUsed="1"/>
+    <w:lsdException w:name="toc 9" w:semiHidden="1" w:uiPriority="39" w:unhideWhenUsed="1"/>
     <w:lsdException w:name="Normal Indent" w:semiHidden="1" w:unhideWhenUsed="1"/>
     <w:lsdException w:name="footnote text" w:semiHidden="1" w:unhideWhenUsed="1"/>
     <w:lsdException w:name="annotation text" w:semiHidden="1" w:unhideWhenUsed="1"/>
     <w:lsdException w:name="header" w:unhideWhenUsed="1"/>
     <w:lsdException w:name="footer" w:unhideWhenUsed="1"/>
     <w:lsdException w:name="index heading" w:semiHidden="1" w:unhideWhenUsed="1"/>
-    <w:lsdException w:name="caption" w:uiPriority="35" w:semiHidden="1" w:unhideWhenUsed="1" w:qFormat="1"/>
+    <w:lsdException w:name="caption" w:semiHidden="1" w:uiPriority="35" w:unhideWhenUsed="1" w:qFormat="1"/>
     <w:lsdException w:name="table of figures" w:semiHidden="1" w:unhideWhenUsed="1"/>
     <w:lsdException w:name="envelope address" w:semiHidden="1" w:unhideWhenUsed="1"/>
     <w:lsdException w:name="envelope return" w:semiHidden="1" w:unhideWhenUsed="1"/>
@@ -1668,7 +1737,7 @@
     <w:lsdException w:name="Title" w:uiPriority="10" w:qFormat="1"/>
     <w:lsdException w:name="Closing" w:semiHidden="1" w:unhideWhenUsed="1"/>
     <w:lsdException w:name="Signature" w:semiHidden="1" w:unhideWhenUsed="1"/>
-    <w:lsdException w:name="Default Paragraph Font" w:uiPriority="1" w:semiHidden="1" w:unhideWhenUsed="1"/>
+    <w:lsdException w:name="Default Paragraph Font" w:semiHidden="1" w:uiPriority="1" w:unhideWhenUsed="1"/>
     <w:lsdException w:name="Body Text" w:semiHidden="1" w:unhideWhenUsed="1"/>
     <w:lsdException w:name="Body Text Indent" w:semiHidden="1" w:unhideWhenUsed="1"/>
     <w:lsdException w:name="List Continue" w:semiHidden="1" w:unhideWhenUsed="1"/>
@@ -1865,8 +1934,8 @@
     <w:lsdException w:name="Subtle Reference" w:uiPriority="31" w:qFormat="1"/>
     <w:lsdException w:name="Intense Reference" w:uiPriority="32" w:qFormat="1"/>
     <w:lsdException w:name="Book Title" w:uiPriority="33" w:qFormat="1"/>
-    <w:lsdException w:name="Bibliography" w:uiPriority="37" w:semiHidden="1" w:unhideWhenUsed="1"/>
-    <w:lsdException w:name="TOC Heading" w:uiPriority="39" w:semiHidden="1" w:unhideWhenUsed="1" w:qFormat="1"/>
+    <w:lsdException w:name="Bibliography" w:semiHidden="1" w:uiPriority="37" w:unhideWhenUsed="1"/>
+    <w:lsdException w:name="TOC Heading" w:semiHidden="1" w:uiPriority="39" w:unhideWhenUsed="1" w:qFormat="1"/>
     <w:lsdException w:name="Plain Table 1" w:uiPriority="41"/>
     <w:lsdException w:name="Plain Table 2" w:uiPriority="42"/>
     <w:lsdException w:name="Plain Table 3" w:uiPriority="43"/>
@@ -1977,74 +2046,87 @@
     <w:lsdException w:name="Unresolved Mention" w:semiHidden="1" w:unhideWhenUsed="1"/>
     <w:lsdException w:name="Smart Link" w:semiHidden="1" w:unhideWhenUsed="1"/>
   </w:latentStyles>
-  <w:style w:type="paragraph" w:styleId="Normal" w:default="1">
+  <w:style w:type="paragraph" w:default="1" w:styleId="Normal">
     <w:name w:val="Normal"/>
     <w:qFormat/>
     <w:pPr>
-      <w:widowControl/>
-      <w:bidi w:val="0"/>
-      <w:spacing w:lineRule="auto" w:line="259" w:before="0" w:after="160"/>
-      <w:jc w:val="left"/>
+      <w:spacing w:after="160" w:line="259" w:lineRule="auto"/>
     </w:pPr>
     <w:rPr>
-      <w:rFonts w:ascii="Times New Roman" w:hAnsi="Times New Roman" w:eastAsia="Calibri" w:cs="Arial" w:cstheme="minorBidi" w:eastAsiaTheme="minorHAnsi"/>
-      <w:color w:val="auto"/>
-      <w:kern w:val="0"/>
+      <w:rFonts w:ascii="Times New Roman" w:hAnsi="Times New Roman"/>
       <w:sz w:val="24"/>
       <w:szCs w:val="22"/>
-      <w:lang w:val="en-US" w:eastAsia="en-US" w:bidi="ar-SA"/>
     </w:rPr>
   </w:style>
   <w:style w:type="paragraph" w:styleId="Heading2">
-    <w:name w:val="Heading 2"/>
+    <w:name w:val="heading 2"/>
     <w:basedOn w:val="Normal"/>
     <w:next w:val="Normal"/>
     <w:link w:val="Heading2Char"/>
     <w:uiPriority w:val="9"/>
     <w:unhideWhenUsed/>
     <w:qFormat/>
-    <w:rsid w:val="003f7012"/>
+    <w:rsid w:val="003F7012"/>
     <w:pPr>
-      <w:keepNext w:val="true"/>
+      <w:keepNext/>
       <w:keepLines/>
       <w:spacing w:before="40" w:after="0"/>
       <w:outlineLvl w:val="1"/>
     </w:pPr>
     <w:rPr>
-      <w:rFonts w:ascii="Cambria" w:hAnsi="Cambria" w:eastAsia="宋体" w:cs="Times New Roman" w:asciiTheme="majorHAnsi" w:cstheme="majorBidi" w:eastAsiaTheme="majorEastAsia" w:hAnsiTheme="majorHAnsi"/>
-      <w:color w:themeColor="accent1" w:themeShade="bf" w:val="365F91"/>
+      <w:rFonts w:asciiTheme="majorHAnsi" w:eastAsiaTheme="majorEastAsia" w:hAnsiTheme="majorHAnsi" w:cstheme="majorBidi"/>
+      <w:color w:val="365F91" w:themeColor="accent1" w:themeShade="BF"/>
       <w:sz w:val="26"/>
       <w:szCs w:val="26"/>
     </w:rPr>
   </w:style>
   <w:style w:type="paragraph" w:styleId="Heading3">
-    <w:name w:val="Heading 3"/>
+    <w:name w:val="heading 3"/>
     <w:basedOn w:val="Normal"/>
     <w:next w:val="Normal"/>
     <w:link w:val="Heading3Char"/>
     <w:uiPriority w:val="9"/>
     <w:unhideWhenUsed/>
     <w:qFormat/>
-    <w:rsid w:val="00e542ce"/>
+    <w:rsid w:val="00E542CE"/>
     <w:pPr>
-      <w:keepNext w:val="true"/>
+      <w:keepNext/>
       <w:keepLines/>
       <w:spacing w:before="40" w:after="0"/>
       <w:outlineLvl w:val="2"/>
     </w:pPr>
     <w:rPr>
-      <w:rFonts w:ascii="Cambria" w:hAnsi="Cambria" w:eastAsia="宋体" w:cs="Times New Roman" w:asciiTheme="majorHAnsi" w:cstheme="majorBidi" w:eastAsiaTheme="majorEastAsia" w:hAnsiTheme="majorHAnsi"/>
-      <w:color w:themeColor="accent1" w:themeShade="7f" w:val="243F60"/>
+      <w:rFonts w:asciiTheme="majorHAnsi" w:eastAsiaTheme="majorEastAsia" w:hAnsiTheme="majorHAnsi" w:cstheme="majorBidi"/>
+      <w:color w:val="243F60" w:themeColor="accent1" w:themeShade="7F"/>
       <w:szCs w:val="24"/>
     </w:rPr>
   </w:style>
-  <w:style w:type="character" w:styleId="DefaultParagraphFont" w:default="1">
+  <w:style w:type="character" w:default="1" w:styleId="DefaultParagraphFont">
     <w:name w:val="Default Paragraph Font"/>
     <w:uiPriority w:val="1"/>
     <w:semiHidden/>
     <w:unhideWhenUsed/>
-    <w:qFormat/>
-    <w:rPr/>
+  </w:style>
+  <w:style w:type="table" w:default="1" w:styleId="TableNormal">
+    <w:name w:val="Normal Table"/>
+    <w:uiPriority w:val="99"/>
+    <w:semiHidden/>
+    <w:unhideWhenUsed/>
+    <w:tblPr>
+      <w:tblInd w:w="0" w:type="dxa"/>
+      <w:tblCellMar>
+        <w:top w:w="0" w:type="dxa"/>
+        <w:left w:w="108" w:type="dxa"/>
+        <w:bottom w:w="0" w:type="dxa"/>
+        <w:right w:w="108" w:type="dxa"/>
+      </w:tblCellMar>
+    </w:tblPr>
+  </w:style>
+  <w:style w:type="numbering" w:default="1" w:styleId="NoList">
+    <w:name w:val="No List"/>
+    <w:uiPriority w:val="99"/>
+    <w:semiHidden/>
+    <w:unhideWhenUsed/>
   </w:style>
   <w:style w:type="character" w:styleId="Hyperlink">
     <w:name w:val="Hyperlink"/>
@@ -2052,11 +2134,11 @@
     <w:uiPriority w:val="99"/>
     <w:unhideWhenUsed/>
     <w:rPr>
-      <w:color w:themeColor="hyperlink" w:val="0000FF"/>
+      <w:color w:val="0000FF" w:themeColor="hyperlink"/>
       <w:u w:val="single"/>
     </w:rPr>
   </w:style>
-  <w:style w:type="character" w:styleId="FooterChar" w:customStyle="1">
+  <w:style w:type="character" w:customStyle="1" w:styleId="FooterChar">
     <w:name w:val="Footer Char"/>
     <w:basedOn w:val="DefaultParagraphFont"/>
     <w:link w:val="Footer"/>
@@ -2067,7 +2149,7 @@
       <w:sz w:val="24"/>
     </w:rPr>
   </w:style>
-  <w:style w:type="character" w:styleId="UnresolvedMention1" w:customStyle="1">
+  <w:style w:type="character" w:customStyle="1" w:styleId="UnresolvedMention1">
     <w:name w:val="Unresolved Mention1"/>
     <w:basedOn w:val="DefaultParagraphFont"/>
     <w:uiPriority w:val="99"/>
@@ -2076,10 +2158,10 @@
     <w:qFormat/>
     <w:rPr>
       <w:color w:val="605E5C"/>
-      <w:shd w:fill="E1DFDD" w:val="clear"/>
+      <w:shd w:val="clear" w:color="auto" w:fill="E1DFDD"/>
     </w:rPr>
   </w:style>
-  <w:style w:type="character" w:styleId="HeaderChar" w:customStyle="1">
+  <w:style w:type="character" w:customStyle="1" w:styleId="HeaderChar">
     <w:name w:val="Header Char"/>
     <w:basedOn w:val="DefaultParagraphFont"/>
     <w:link w:val="Header"/>
@@ -2097,10 +2179,10 @@
     <w:semiHidden/>
     <w:unhideWhenUsed/>
     <w:qFormat/>
-    <w:rsid w:val="00683f30"/>
+    <w:rsid w:val="00683F30"/>
     <w:rPr>
       <w:color w:val="605E5C"/>
-      <w:shd w:fill="E1DFDD" w:val="clear"/>
+      <w:shd w:val="clear" w:color="auto" w:fill="E1DFDD"/>
     </w:rPr>
   </w:style>
   <w:style w:type="character" w:styleId="FollowedHyperlink">
@@ -2109,70 +2191,69 @@
     <w:uiPriority w:val="99"/>
     <w:semiHidden/>
     <w:unhideWhenUsed/>
-    <w:rsid w:val="00a053b0"/>
+    <w:rsid w:val="00A053B0"/>
     <w:rPr>
-      <w:color w:themeColor="followedHyperlink" w:val="800080"/>
+      <w:color w:val="800080" w:themeColor="followedHyperlink"/>
       <w:u w:val="single"/>
     </w:rPr>
   </w:style>
-  <w:style w:type="character" w:styleId="relative" w:customStyle="1">
+  <w:style w:type="character" w:customStyle="1" w:styleId="relative">
     <w:name w:val="relative"/>
     <w:basedOn w:val="DefaultParagraphFont"/>
     <w:qFormat/>
-    <w:rsid w:val="006b2384"/>
-    <w:rPr/>
+    <w:rsid w:val="006B2384"/>
   </w:style>
-  <w:style w:type="character" w:styleId="ListParagraphChar" w:customStyle="1">
+  <w:style w:type="character" w:customStyle="1" w:styleId="ListParagraphChar">
     <w:name w:val="List Paragraph Char"/>
     <w:link w:val="ListParagraph"/>
     <w:qFormat/>
     <w:locked/>
-    <w:rsid w:val="00e02e6e"/>
+    <w:rsid w:val="00E02E6E"/>
     <w:rPr>
       <w:rFonts w:ascii="Times New Roman" w:hAnsi="Times New Roman"/>
       <w:sz w:val="24"/>
       <w:szCs w:val="22"/>
     </w:rPr>
   </w:style>
-  <w:style w:type="character" w:styleId="Heading2Char" w:customStyle="1">
+  <w:style w:type="character" w:customStyle="1" w:styleId="Heading2Char">
     <w:name w:val="Heading 2 Char"/>
     <w:basedOn w:val="DefaultParagraphFont"/>
     <w:link w:val="Heading2"/>
     <w:uiPriority w:val="9"/>
     <w:qFormat/>
-    <w:rsid w:val="003f7012"/>
+    <w:rsid w:val="003F7012"/>
     <w:rPr>
-      <w:rFonts w:ascii="Cambria" w:hAnsi="Cambria" w:eastAsia="宋体" w:cs="Times New Roman" w:asciiTheme="majorHAnsi" w:cstheme="majorBidi" w:eastAsiaTheme="majorEastAsia" w:hAnsiTheme="majorHAnsi"/>
-      <w:color w:themeColor="accent1" w:themeShade="bf" w:val="365F91"/>
+      <w:rFonts w:asciiTheme="majorHAnsi" w:eastAsiaTheme="majorEastAsia" w:hAnsiTheme="majorHAnsi" w:cstheme="majorBidi"/>
+      <w:color w:val="365F91" w:themeColor="accent1" w:themeShade="BF"/>
       <w:sz w:val="26"/>
       <w:szCs w:val="26"/>
     </w:rPr>
   </w:style>
-  <w:style w:type="character" w:styleId="Heading3Char" w:customStyle="1">
+  <w:style w:type="character" w:customStyle="1" w:styleId="Heading3Char">
     <w:name w:val="Heading 3 Char"/>
     <w:basedOn w:val="DefaultParagraphFont"/>
     <w:link w:val="Heading3"/>
     <w:uiPriority w:val="9"/>
     <w:qFormat/>
-    <w:rsid w:val="00e542ce"/>
+    <w:rsid w:val="00E542CE"/>
     <w:rPr>
-      <w:rFonts w:ascii="Cambria" w:hAnsi="Cambria" w:eastAsia="宋体" w:cs="Times New Roman" w:asciiTheme="majorHAnsi" w:cstheme="majorBidi" w:eastAsiaTheme="majorEastAsia" w:hAnsiTheme="majorHAnsi"/>
-      <w:color w:themeColor="accent1" w:themeShade="7f" w:val="243F60"/>
+      <w:rFonts w:asciiTheme="majorHAnsi" w:eastAsiaTheme="majorEastAsia" w:hAnsiTheme="majorHAnsi" w:cstheme="majorBidi"/>
+      <w:color w:val="243F60" w:themeColor="accent1" w:themeShade="7F"/>
       <w:sz w:val="24"/>
       <w:szCs w:val="24"/>
     </w:rPr>
   </w:style>
-  <w:style w:type="paragraph" w:styleId="Heading">
+  <w:style w:type="paragraph" w:customStyle="1" w:styleId="Heading">
     <w:name w:val="Heading"/>
     <w:basedOn w:val="Normal"/>
     <w:next w:val="BodyText"/>
     <w:qFormat/>
     <w:pPr>
-      <w:keepNext w:val="true"/>
+      <w:keepNext/>
       <w:spacing w:before="240" w:after="120"/>
     </w:pPr>
     <w:rPr>
-      <w:rFonts w:ascii="Liberation Sans" w:hAnsi="Liberation Sans" w:eastAsia="Noto Sans CJK SC" w:cs="Noto Sans Devanagari"/>
+      <w:rFonts w:ascii="Liberation Sans" w:eastAsia="Noto Sans CJK SC" w:hAnsi="Liberation Sans" w:cs="Noto Sans Devanagari"/>
       <w:sz w:val="28"/>
       <w:szCs w:val="28"/>
     </w:rPr>
@@ -2181,20 +2262,18 @@
     <w:name w:val="Body Text"/>
     <w:basedOn w:val="Normal"/>
     <w:pPr>
-      <w:spacing w:lineRule="auto" w:line="276" w:before="0" w:after="140"/>
+      <w:spacing w:after="140" w:line="276" w:lineRule="auto"/>
     </w:pPr>
-    <w:rPr/>
   </w:style>
   <w:style w:type="paragraph" w:styleId="List">
     <w:name w:val="List"/>
     <w:basedOn w:val="BodyText"/>
-    <w:pPr/>
     <w:rPr>
       <w:rFonts w:cs="Noto Sans Devanagari"/>
     </w:rPr>
   </w:style>
   <w:style w:type="paragraph" w:styleId="Caption">
-    <w:name w:val="Caption"/>
+    <w:name w:val="caption"/>
     <w:basedOn w:val="Normal"/>
     <w:qFormat/>
     <w:pPr>
@@ -2205,11 +2284,10 @@
       <w:rFonts w:cs="Noto Sans Devanagari"/>
       <w:i/>
       <w:iCs/>
-      <w:sz w:val="24"/>
       <w:szCs w:val="24"/>
     </w:rPr>
   </w:style>
-  <w:style w:type="paragraph" w:styleId="Index">
+  <w:style w:type="paragraph" w:customStyle="1" w:styleId="Index">
     <w:name w:val="Index"/>
     <w:basedOn w:val="Normal"/>
     <w:qFormat/>
@@ -2220,44 +2298,38 @@
       <w:rFonts w:cs="Noto Sans Devanagari"/>
     </w:rPr>
   </w:style>
-  <w:style w:type="paragraph" w:styleId="HeaderandFooter">
+  <w:style w:type="paragraph" w:customStyle="1" w:styleId="HeaderandFooter">
     <w:name w:val="Header and Footer"/>
     <w:basedOn w:val="Normal"/>
     <w:qFormat/>
-    <w:pPr/>
-    <w:rPr/>
   </w:style>
   <w:style w:type="paragraph" w:styleId="Footer">
-    <w:name w:val="Footer"/>
+    <w:name w:val="footer"/>
     <w:basedOn w:val="Normal"/>
     <w:link w:val="FooterChar"/>
     <w:uiPriority w:val="99"/>
     <w:unhideWhenUsed/>
     <w:pPr>
       <w:tabs>
-        <w:tab w:val="clear" w:pos="720"/>
-        <w:tab w:val="center" w:pos="4680" w:leader="none"/>
-        <w:tab w:val="right" w:pos="9360" w:leader="none"/>
+        <w:tab w:val="center" w:pos="4680"/>
+        <w:tab w:val="right" w:pos="9360"/>
       </w:tabs>
-      <w:spacing w:lineRule="auto" w:line="240" w:before="0" w:after="0"/>
+      <w:spacing w:after="0" w:line="240" w:lineRule="auto"/>
     </w:pPr>
-    <w:rPr/>
   </w:style>
   <w:style w:type="paragraph" w:styleId="Header">
-    <w:name w:val="Header"/>
+    <w:name w:val="header"/>
     <w:basedOn w:val="Normal"/>
     <w:link w:val="HeaderChar"/>
     <w:uiPriority w:val="99"/>
     <w:unhideWhenUsed/>
     <w:pPr>
       <w:tabs>
-        <w:tab w:val="clear" w:pos="720"/>
-        <w:tab w:val="center" w:pos="4680" w:leader="none"/>
-        <w:tab w:val="right" w:pos="9360" w:leader="none"/>
+        <w:tab w:val="center" w:pos="4680"/>
+        <w:tab w:val="right" w:pos="9360"/>
       </w:tabs>
-      <w:spacing w:lineRule="auto" w:line="240" w:before="0" w:after="0"/>
+      <w:spacing w:after="0" w:line="240" w:lineRule="auto"/>
     </w:pPr>
-    <w:rPr/>
   </w:style>
   <w:style w:type="paragraph" w:styleId="ListParagraph">
     <w:name w:val="List Paragraph"/>
@@ -2265,11 +2337,9 @@
     <w:link w:val="ListParagraphChar"/>
     <w:qFormat/>
     <w:pPr>
-      <w:spacing w:before="0" w:after="160"/>
       <w:ind w:left="720"/>
       <w:contextualSpacing/>
     </w:pPr>
-    <w:rPr/>
   </w:style>
   <w:style w:type="paragraph" w:styleId="NormalWeb">
     <w:name w:val="Normal (Web)"/>
@@ -2278,73 +2348,51 @@
     <w:semiHidden/>
     <w:unhideWhenUsed/>
     <w:qFormat/>
-    <w:rsid w:val="002830f5"/>
-    <w:pPr/>
+    <w:rsid w:val="002830F5"/>
     <w:rPr>
       <w:rFonts w:cs="Times New Roman"/>
       <w:szCs w:val="24"/>
     </w:rPr>
   </w:style>
-  <w:style w:type="numbering" w:styleId="NoList" w:default="1">
-    <w:name w:val="No List"/>
-    <w:uiPriority w:val="99"/>
-    <w:semiHidden/>
-    <w:unhideWhenUsed/>
-    <w:qFormat/>
-  </w:style>
-  <w:style w:type="table" w:default="1" w:styleId="TableNormal">
-    <w:name w:val="Normal Table"/>
-    <w:uiPriority w:val="99"/>
-    <w:semiHidden/>
-    <w:unhideWhenUsed/>
-    <w:tblPr>
-      <w:tblCellMar>
-        <w:top w:w="0" w:type="dxa"/>
-        <w:left w:w="108" w:type="dxa"/>
-        <w:bottom w:w="0" w:type="dxa"/>
-        <w:right w:w="108" w:type="dxa"/>
-      </w:tblCellMar>
-    </w:tblPr>
-  </w:style>
 </w:styles>
 </file>
 
 <file path=word/theme/theme1.xml><?xml version="1.0" encoding="utf-8"?>
-<a:theme xmlns:a="http://schemas.openxmlformats.org/drawingml/2006/main" xmlns:r="http://schemas.openxmlformats.org/officeDocument/2006/relationships" name="Office Theme">
+<a:theme xmlns:a="http://schemas.openxmlformats.org/drawingml/2006/main" name="Office Theme">
   <a:themeElements>
     <a:clrScheme name="Office">
       <a:dk1>
         <a:srgbClr val="000000"/>
       </a:dk1>
       <a:lt1>
-        <a:srgbClr val="ffffff"/>
+        <a:srgbClr val="FFFFFF"/>
       </a:lt1>
       <a:dk2>
-        <a:srgbClr val="1f497d"/>
+        <a:srgbClr val="1F497D"/>
       </a:dk2>
       <a:lt2>
-        <a:srgbClr val="eeece1"/>
+        <a:srgbClr val="EEECE1"/>
       </a:lt2>
       <a:accent1>
-        <a:srgbClr val="4f81bd"/>
+        <a:srgbClr val="4F81BD"/>
       </a:accent1>
       <a:accent2>
-        <a:srgbClr val="c0504d"/>
+        <a:srgbClr val="C0504D"/>
       </a:accent2>
       <a:accent3>
-        <a:srgbClr val="9bbb59"/>
+        <a:srgbClr val="9BBB59"/>
       </a:accent3>
       <a:accent4>
-        <a:srgbClr val="8064a2"/>
+        <a:srgbClr val="8064A2"/>
       </a:accent4>
       <a:accent5>
-        <a:srgbClr val="4bacc6"/>
+        <a:srgbClr val="4BACC6"/>
       </a:accent5>
       <a:accent6>
-        <a:srgbClr val="f79646"/>
+        <a:srgbClr val="F79646"/>
       </a:accent6>
       <a:hlink>
-        <a:srgbClr val="0000ff"/>
+        <a:srgbClr val="0000FF"/>
       </a:hlink>
       <a:folHlink>
         <a:srgbClr val="800080"/>
@@ -2352,12 +2400,12 @@
     </a:clrScheme>
     <a:fontScheme name="Office">
       <a:majorFont>
-        <a:latin typeface="Cambria" pitchFamily="0" charset="1"/>
+        <a:latin typeface="Cambria"/>
         <a:ea typeface=""/>
         <a:cs typeface=""/>
       </a:majorFont>
       <a:minorFont>
-        <a:latin typeface="Calibri" pitchFamily="0" charset="1"/>
+        <a:latin typeface="Calibri"/>
         <a:ea typeface=""/>
         <a:cs typeface=""/>
       </a:minorFont>
@@ -2386,7 +2434,7 @@
             </a:gs>
           </a:gsLst>
           <a:lin ang="16200000" scaled="1"/>
-          <a:tileRect l="0" t="0" r="0" b="0"/>
+          <a:tileRect/>
         </a:gradFill>
         <a:gradFill>
           <a:gsLst>
@@ -2407,7 +2455,7 @@
             </a:gs>
           </a:gsLst>
           <a:lin ang="16200000" scaled="0"/>
-          <a:tileRect l="0" t="0" r="0" b="0"/>
+          <a:tileRect/>
         </a:gradFill>
       </a:fillStyleLst>
       <a:lnStyleLst>
@@ -2458,7 +2506,7 @@
           <a:path path="circle">
             <a:fillToRect l="50000" t="-80000" r="50000" b="180000"/>
           </a:path>
-          <a:tileRect l="0" t="0" r="0" b="0"/>
+          <a:tileRect/>
         </a:gradFill>
         <a:gradFill>
           <a:gsLst>
@@ -2476,11 +2524,13 @@
           <a:path path="circle">
             <a:fillToRect l="50000" t="50000" r="50000" b="50000"/>
           </a:path>
-          <a:tileRect l="0" t="0" r="0" b="0"/>
+          <a:tileRect/>
         </a:gradFill>
       </a:bgFillStyleLst>
     </a:fmtScheme>
   </a:themeElements>
+  <a:objectDefaults/>
+  <a:extraClrSchemeLst/>
 </a:theme>
 </file>
 

</xml_diff>